<commit_message>
.odt template and converters add, images extractors add
</commit_message>
<xml_diff>
--- a/src/test/resources/DocxProjectWithVelocity.docx
+++ b/src/test/resources/DocxProjectWithVelocity.docx
@@ -137,15 +137,29 @@
         </w:rPr>
         <w:t xml:space="preserve">  </w:t>
       </w:r>
-      <w:fldSimple w:instr=" MERGEFIELD  $project.Date  \* MERGEFORMAT ">
-        <w:r>
-          <w:rPr>
-            <w:noProof/>
-            <w:color w:val="FF0000"/>
-          </w:rPr>
-          <w:t>«$project.Date»</w:t>
-        </w:r>
-      </w:fldSimple>
+      <w:r>
+        <w:fldChar w:fldCharType="begin"/>
+      </w:r>
+      <w:r>
+        <w:instrText xml:space="preserve"> MERGEFIELD  $project.Date  \* MERGEFORMAT </w:instrText>
+      </w:r>
+      <w:r>
+        <w:fldChar w:fldCharType="separate"/>
+      </w:r>
+      <w:r>
+        <w:rPr>
+          <w:noProof/>
+          <w:color w:val="FF0000"/>
+        </w:rPr>
+        <w:t>«$project.Date»</w:t>
+      </w:r>
+      <w:r>
+        <w:rPr>
+          <w:noProof/>
+          <w:color w:val="FF0000"/>
+        </w:rPr>
+        <w:fldChar w:fldCharType="end"/>
+      </w:r>
     </w:p>
     <w:p>
       <w:pPr>
@@ -156,15 +170,29 @@
       <w:r>
         <w:t xml:space="preserve">Project price: </w:t>
       </w:r>
-      <w:fldSimple w:instr=" MERGEFIELD  $project.Price  \* MERGEFORMAT ">
-        <w:r>
-          <w:rPr>
-            <w:noProof/>
-            <w:color w:val="FF0000"/>
-          </w:rPr>
-          <w:t>«$project.Price»</w:t>
-        </w:r>
-      </w:fldSimple>
+      <w:r>
+        <w:fldChar w:fldCharType="begin"/>
+      </w:r>
+      <w:r>
+        <w:instrText xml:space="preserve"> MERGEFIELD  $project.Price  \* MERGEFORMAT </w:instrText>
+      </w:r>
+      <w:r>
+        <w:fldChar w:fldCharType="separate"/>
+      </w:r>
+      <w:r>
+        <w:rPr>
+          <w:noProof/>
+          <w:color w:val="FF0000"/>
+        </w:rPr>
+        <w:t>«$project.Price»</w:t>
+      </w:r>
+      <w:r>
+        <w:rPr>
+          <w:noProof/>
+          <w:color w:val="FF0000"/>
+        </w:rPr>
+        <w:fldChar w:fldCharType="end"/>
+      </w:r>
     </w:p>
     <w:p>
       <w:pPr>
@@ -175,15 +203,29 @@
       <w:r>
         <w:t xml:space="preserve">Project author :  </w:t>
       </w:r>
-      <w:fldSimple w:instr=" MERGEFIELD  $project.Author  \* MERGEFORMAT ">
-        <w:r>
-          <w:rPr>
-            <w:noProof/>
-            <w:color w:val="FF0000"/>
-          </w:rPr>
-          <w:t>«$project.Author»</w:t>
-        </w:r>
-      </w:fldSimple>
+      <w:r>
+        <w:fldChar w:fldCharType="begin"/>
+      </w:r>
+      <w:r>
+        <w:instrText xml:space="preserve"> MERGEFIELD  $project.Author  \* MERGEFORMAT </w:instrText>
+      </w:r>
+      <w:r>
+        <w:fldChar w:fldCharType="separate"/>
+      </w:r>
+      <w:r>
+        <w:rPr>
+          <w:noProof/>
+          <w:color w:val="FF0000"/>
+        </w:rPr>
+        <w:t>«$project.Author»</w:t>
+      </w:r>
+      <w:r>
+        <w:rPr>
+          <w:noProof/>
+          <w:color w:val="FF0000"/>
+        </w:rPr>
+        <w:fldChar w:fldCharType="end"/>
+      </w:r>
     </w:p>
     <w:p>
       <w:pPr>
@@ -192,49 +234,49 @@
           <w:color w:val="FF0000"/>
         </w:rPr>
       </w:pPr>
-      <w:fldSimple w:instr=" MERGEFIELD  $project.StuffSize  \* MERGEFORMAT ">
-        <w:r>
-          <w:rPr>
-            <w:noProof/>
-            <w:color w:val="FF0000"/>
-          </w:rPr>
-          <w:t>«$project.StuffSize»</w:t>
-        </w:r>
-      </w:fldSimple>
+      <w:r>
+        <w:fldChar w:fldCharType="begin"/>
+      </w:r>
+      <w:r>
+        <w:instrText xml:space="preserve"> MERGEFIELD  $project.StuffSize  \* MERGEFORMAT </w:instrText>
+      </w:r>
+      <w:r>
+        <w:fldChar w:fldCharType="separate"/>
+      </w:r>
+      <w:r>
+        <w:rPr>
+          <w:noProof/>
+          <w:color w:val="FF0000"/>
+        </w:rPr>
+        <w:t>«$project.StuffSize»</w:t>
+      </w:r>
+      <w:r>
+        <w:rPr>
+          <w:noProof/>
+          <w:color w:val="FF0000"/>
+        </w:rPr>
+        <w:fldChar w:fldCharType="end"/>
+      </w:r>
     </w:p>
     <w:p>
       <w:r>
-        <w:rPr>
-          <w:noProof/>
-          <w:color w:val="FF0000"/>
-        </w:rPr>
         <w:fldChar w:fldCharType="begin"/>
       </w:r>
       <w:r>
-        <w:rPr>
-          <w:noProof/>
-          <w:color w:val="FF0000"/>
-        </w:rPr>
-        <w:instrText xml:space="preserve"> MERGEFIELD  $project.temp  \* MERGEFORMAT </w:instrText>
-      </w:r>
-      <w:r>
-        <w:rPr>
-          <w:noProof/>
-          <w:color w:val="FF0000"/>
-        </w:rPr>
+        <w:instrText xml:space="preserve"> MERGEFIELD  $project.Manager.FirstName  \* MERGEFORMAT </w:instrText>
+      </w:r>
+      <w:r>
         <w:fldChar w:fldCharType="separate"/>
       </w:r>
       <w:r>
         <w:rPr>
           <w:noProof/>
-          <w:color w:val="FF0000"/>
-        </w:rPr>
-        <w:t>«$project.temp»</w:t>
-      </w:r>
-      <w:r>
-        <w:rPr>
-          <w:noProof/>
-          <w:color w:val="FF0000"/>
+        </w:rPr>
+        <w:t>«$project.Manager.FirstName»</w:t>
+      </w:r>
+      <w:r>
+        <w:rPr>
+          <w:noProof/>
         </w:rPr>
         <w:fldChar w:fldCharType="end"/>
       </w:r>
@@ -242,52 +284,97 @@
       <w:bookmarkEnd w:id="1"/>
     </w:p>
     <w:p>
-      <w:fldSimple w:instr=" MERGEFIELD  $project.Manager.FirstName  \* MERGEFORMAT ">
-        <w:r>
-          <w:rPr>
-            <w:noProof/>
-          </w:rPr>
-          <w:t>«$project.Manager.FirstName»</w:t>
-        </w:r>
-      </w:fldSimple>
+      <w:r>
+        <w:fldChar w:fldCharType="begin"/>
+      </w:r>
+      <w:r>
+        <w:instrText xml:space="preserve"> MERGEFIELD  $project.Manager.BirthDate  \* MERGEFORMAT </w:instrText>
+      </w:r>
+      <w:r>
+        <w:fldChar w:fldCharType="separate"/>
+      </w:r>
+      <w:r>
+        <w:rPr>
+          <w:noProof/>
+        </w:rPr>
+        <w:t>«$project.Manager.BirthDate»</w:t>
+      </w:r>
+      <w:r>
+        <w:rPr>
+          <w:noProof/>
+        </w:rPr>
+        <w:fldChar w:fldCharType="end"/>
+      </w:r>
     </w:p>
     <w:p>
-      <w:fldSimple w:instr=" MERGEFIELD  $project.Manager.BirthDate  \* MERGEFORMAT ">
-        <w:r>
-          <w:rPr>
-            <w:noProof/>
-          </w:rPr>
-          <w:t>«$project.Manager.BirthDate»</w:t>
-        </w:r>
-      </w:fldSimple>
+      <w:r>
+        <w:fldChar w:fldCharType="begin"/>
+      </w:r>
+      <w:r>
+        <w:instrText xml:space="preserve"> MERGEFIELD  "#foreach($dev in $project.Developers)"  \* MERGEFORMAT </w:instrText>
+      </w:r>
+      <w:r>
+        <w:fldChar w:fldCharType="separate"/>
+      </w:r>
+      <w:r>
+        <w:rPr>
+          <w:noProof/>
+        </w:rPr>
+        <w:t>«#foreach($dev in $project.Developers)»</w:t>
+      </w:r>
+      <w:r>
+        <w:rPr>
+          <w:noProof/>
+        </w:rPr>
+        <w:fldChar w:fldCharType="end"/>
+      </w:r>
+      <w:r>
+        <w:fldChar w:fldCharType="begin"/>
+      </w:r>
+      <w:r>
+        <w:instrText xml:space="preserve"> MERGEFIELD  $dev.Name  \</w:instrText>
+      </w:r>
+      <w:r>
+        <w:instrText xml:space="preserve">* MERGEFORMAT </w:instrText>
+      </w:r>
+      <w:r>
+        <w:fldChar w:fldCharType="separate"/>
+      </w:r>
+      <w:r>
+        <w:rPr>
+          <w:noProof/>
+        </w:rPr>
+        <w:t>«$dev.Name»</w:t>
+      </w:r>
+      <w:r>
+        <w:rPr>
+          <w:noProof/>
+        </w:rPr>
+        <w:fldChar w:fldCharType="end"/>
+      </w:r>
     </w:p>
     <w:p>
-      <w:fldSimple w:instr=" MERGEFIELD  &quot;#foreach($dev in $project.Developers)&quot;  \* MERGEFORMAT ">
-        <w:r>
-          <w:rPr>
-            <w:noProof/>
-          </w:rPr>
-          <w:t>«#foreach($dev in $project.Developers)»</w:t>
-        </w:r>
-      </w:fldSimple>
-      <w:fldSimple w:instr=" MERGEFIELD  $dev.Name  \* MERGEFORMAT ">
-        <w:r>
-          <w:rPr>
-            <w:noProof/>
-          </w:rPr>
-          <w:t>«$dev.Name»</w:t>
-        </w:r>
-      </w:fldSimple>
-    </w:p>
-    <w:p>
-      <w:fldSimple w:instr=" MERGEFIELD  #end  \* MERGEFORMAT ">
-        <w:r>
-          <w:rPr>
-            <w:noProof/>
-          </w:rPr>
-          <w:t>«#end»</w:t>
-        </w:r>
-      </w:fldSimple>
+      <w:r>
+        <w:fldChar w:fldCharType="begin"/>
+      </w:r>
+      <w:r>
+        <w:instrText xml:space="preserve"> MERGEFIELD  #end  \* MERGEFORMAT </w:instrText>
+      </w:r>
+      <w:r>
+        <w:fldChar w:fldCharType="separate"/>
+      </w:r>
+      <w:r>
+        <w:rPr>
+          <w:noProof/>
+        </w:rPr>
+        <w:t>«#end»</w:t>
+      </w:r>
+      <w:r>
+        <w:rPr>
+          <w:noProof/>
+        </w:rPr>
+        <w:fldChar w:fldCharType="end"/>
+      </w:r>
     </w:p>
     <w:p/>
     <w:tbl>
@@ -464,31 +551,74 @@
                 <w:color w:val="000000" w:themeColor="text1"/>
               </w:rPr>
             </w:pPr>
-            <w:fldSimple w:instr=" MERGEFIELD  &quot;@before-row#foreach($developer in $project.Developers) #if( 0 == $velocityCount%2)&quot;  \* MERGEFORMAT ">
-              <w:r>
-                <w:rPr>
-                  <w:noProof/>
-                </w:rPr>
-                <w:t>«@before-row#foreach($developer in $proje»</w:t>
-              </w:r>
-            </w:fldSimple>
-            <w:fldSimple w:instr=" MERGEFIELD  $developer.Name  \* MERGEFORMAT ">
-              <w:r>
-                <w:rPr>
-                  <w:noProof/>
-                  <w:color w:val="000000" w:themeColor="text1"/>
-                </w:rPr>
-                <w:t>«$developer.Name»</w:t>
-              </w:r>
-            </w:fldSimple>
-            <w:fldSimple w:instr=" MERGEFIELD  @after-row#else  \* MERGEFORMAT ">
-              <w:r>
-                <w:rPr>
-                  <w:noProof/>
-                </w:rPr>
-                <w:t>«@after-row#else»</w:t>
-              </w:r>
-            </w:fldSimple>
+            <w:r>
+              <w:fldChar w:fldCharType="begin"/>
+            </w:r>
+            <w:r>
+              <w:instrText xml:space="preserve"> MERGEFIELD  "@before-row#foreach($developer in $project.Developers) #if( 0 == $velocityCount%2)"  \* MERGEFORMAT </w:instrText>
+            </w:r>
+            <w:r>
+              <w:fldChar w:fldCharType="separate"/>
+            </w:r>
+            <w:r>
+              <w:rPr>
+                <w:noProof/>
+              </w:rPr>
+              <w:t>«@before-row#foreach($developer in $proje»</w:t>
+            </w:r>
+            <w:r>
+              <w:rPr>
+                <w:noProof/>
+              </w:rPr>
+              <w:fldChar w:fldCharType="end"/>
+            </w:r>
+            <w:r>
+              <w:fldChar w:fldCharType="begin"/>
+            </w:r>
+            <w:r>
+              <w:instrText xml:space="preserve"> MERGEFIELD  $developer.Name  \* MERGEFORMAT </w:instrText>
+            </w:r>
+            <w:r>
+              <w:fldChar w:fldCharType="separate"/>
+            </w:r>
+            <w:r>
+              <w:rPr>
+                <w:noProof/>
+                <w:color w:val="000000" w:themeColor="text1"/>
+              </w:rPr>
+              <w:t>«$developer.Name»</w:t>
+            </w:r>
+            <w:r>
+              <w:rPr>
+                <w:noProof/>
+                <w:color w:val="000000" w:themeColor="text1"/>
+              </w:rPr>
+              <w:fldChar w:fldCharType="end"/>
+            </w:r>
+            <w:r>
+              <w:fldChar w:fldCharType="begin"/>
+            </w:r>
+            <w:r>
+              <w:instrText xml:space="preserve"> MERGEFIELD  @after-row#else  \*</w:instrText>
+            </w:r>
+            <w:r>
+              <w:instrText xml:space="preserve"> MERGEFORMAT </w:instrText>
+            </w:r>
+            <w:r>
+              <w:fldChar w:fldCharType="separate"/>
+            </w:r>
+            <w:r>
+              <w:rPr>
+                <w:noProof/>
+              </w:rPr>
+              <w:t>«@after-row#else»</w:t>
+            </w:r>
+            <w:r>
+              <w:rPr>
+                <w:noProof/>
+              </w:rPr>
+              <w:fldChar w:fldCharType="end"/>
+            </w:r>
           </w:p>
         </w:tc>
         <w:tc>
@@ -502,15 +632,29 @@
                 <w:color w:val="000000" w:themeColor="text1"/>
               </w:rPr>
             </w:pPr>
-            <w:fldSimple w:instr=" MERGEFIELD  $developer.LastName  \* MERGEFORMAT ">
-              <w:r>
-                <w:rPr>
-                  <w:noProof/>
-                  <w:color w:val="000000" w:themeColor="text1"/>
-                </w:rPr>
-                <w:t>«$developer.LastName»</w:t>
-              </w:r>
-            </w:fldSimple>
+            <w:r>
+              <w:fldChar w:fldCharType="begin"/>
+            </w:r>
+            <w:r>
+              <w:instrText xml:space="preserve"> MERGEFIELD  $developer.LastName  \* MERGEFORMAT </w:instrText>
+            </w:r>
+            <w:r>
+              <w:fldChar w:fldCharType="separate"/>
+            </w:r>
+            <w:r>
+              <w:rPr>
+                <w:noProof/>
+                <w:color w:val="000000" w:themeColor="text1"/>
+              </w:rPr>
+              <w:t>«$developer.LastName»</w:t>
+            </w:r>
+            <w:r>
+              <w:rPr>
+                <w:noProof/>
+                <w:color w:val="000000" w:themeColor="text1"/>
+              </w:rPr>
+              <w:fldChar w:fldCharType="end"/>
+            </w:r>
           </w:p>
         </w:tc>
         <w:tc>
@@ -524,15 +668,29 @@
                 <w:color w:val="000000" w:themeColor="text1"/>
               </w:rPr>
             </w:pPr>
-            <w:fldSimple w:instr=" MERGEFIELD  $developer.Mail  \* MERGEFORMAT ">
-              <w:r>
-                <w:rPr>
-                  <w:noProof/>
-                  <w:color w:val="000000" w:themeColor="text1"/>
-                </w:rPr>
-                <w:t>«$developer.Mail»</w:t>
-              </w:r>
-            </w:fldSimple>
+            <w:r>
+              <w:fldChar w:fldCharType="begin"/>
+            </w:r>
+            <w:r>
+              <w:instrText xml:space="preserve"> MERGEFIELD  $developer.Mail  \* MERGEFORMAT </w:instrText>
+            </w:r>
+            <w:r>
+              <w:fldChar w:fldCharType="separate"/>
+            </w:r>
+            <w:r>
+              <w:rPr>
+                <w:noProof/>
+                <w:color w:val="000000" w:themeColor="text1"/>
+              </w:rPr>
+              <w:t>«$developer.Mail»</w:t>
+            </w:r>
+            <w:r>
+              <w:rPr>
+                <w:noProof/>
+                <w:color w:val="000000" w:themeColor="text1"/>
+              </w:rPr>
+              <w:fldChar w:fldCharType="end"/>
+            </w:r>
           </w:p>
         </w:tc>
         <w:tc>
@@ -543,14 +701,27 @@
             <w:pPr>
               <w:cnfStyle w:val="000000000000" w:firstRow="0" w:lastRow="0" w:firstColumn="0" w:lastColumn="0" w:oddVBand="0" w:evenVBand="0" w:oddHBand="0" w:evenHBand="0" w:firstRowFirstColumn="0" w:firstRowLastColumn="0" w:lastRowFirstColumn="0" w:lastRowLastColumn="0"/>
             </w:pPr>
-            <w:fldSimple w:instr=" MERGEFIELD  $developer.BirthDate  \* MERGEFORMAT ">
-              <w:r>
-                <w:rPr>
-                  <w:noProof/>
-                </w:rPr>
-                <w:t>«$developer.BirthDate»</w:t>
-              </w:r>
-            </w:fldSimple>
+            <w:r>
+              <w:fldChar w:fldCharType="begin"/>
+            </w:r>
+            <w:r>
+              <w:instrText xml:space="preserve"> MERGEFIELD  $developer.BirthDate  \* MERGEFORMAT </w:instrText>
+            </w:r>
+            <w:r>
+              <w:fldChar w:fldCharType="separate"/>
+            </w:r>
+            <w:r>
+              <w:rPr>
+                <w:noProof/>
+              </w:rPr>
+              <w:t>«$developer.BirthDate»</w:t>
+            </w:r>
+            <w:r>
+              <w:rPr>
+                <w:noProof/>
+              </w:rPr>
+              <w:fldChar w:fldCharType="end"/>
+            </w:r>
           </w:p>
         </w:tc>
         <w:tc>
@@ -622,24 +793,52 @@
                 <w:color w:val="FF0000"/>
               </w:rPr>
             </w:pPr>
-            <w:fldSimple w:instr=" MERGEFIELD  $developer.Name  \* MERGEFORMAT ">
-              <w:r>
-                <w:rPr>
-                  <w:noProof/>
-                  <w:color w:val="FF0000"/>
-                </w:rPr>
-                <w:t>«$developer.Name»</w:t>
-              </w:r>
-            </w:fldSimple>
-            <w:fldSimple w:instr=" MERGEFIELD  &quot;@after-row#end #end&quot;  \* MERGEFORMAT ">
-              <w:r>
-                <w:rPr>
-                  <w:noProof/>
-                  <w:color w:val="FF0000"/>
-                </w:rPr>
-                <w:t>«@after-row#end #end»</w:t>
-              </w:r>
-            </w:fldSimple>
+            <w:r>
+              <w:fldChar w:fldCharType="begin"/>
+            </w:r>
+            <w:r>
+              <w:instrText xml:space="preserve"> MERGEFIELD  $developer.Name  \* MERGEFORMAT </w:instrText>
+            </w:r>
+            <w:r>
+              <w:fldChar w:fldCharType="separate"/>
+            </w:r>
+            <w:r>
+              <w:rPr>
+                <w:noProof/>
+                <w:color w:val="FF0000"/>
+              </w:rPr>
+              <w:t>«$developer.Name»</w:t>
+            </w:r>
+            <w:r>
+              <w:rPr>
+                <w:noProof/>
+                <w:color w:val="FF0000"/>
+              </w:rPr>
+              <w:fldChar w:fldCharType="end"/>
+            </w:r>
+            <w:r>
+              <w:fldChar w:fldCharType="begin"/>
+            </w:r>
+            <w:r>
+              <w:instrText xml:space="preserve"> MERGEFIELD  "@after-row#end #end"  \* MERGEFORMAT </w:instrText>
+            </w:r>
+            <w:r>
+              <w:fldChar w:fldCharType="separate"/>
+            </w:r>
+            <w:r>
+              <w:rPr>
+                <w:noProof/>
+                <w:color w:val="FF0000"/>
+              </w:rPr>
+              <w:t>«@after-row#end #end»</w:t>
+            </w:r>
+            <w:r>
+              <w:rPr>
+                <w:noProof/>
+                <w:color w:val="FF0000"/>
+              </w:rPr>
+              <w:fldChar w:fldCharType="end"/>
+            </w:r>
           </w:p>
         </w:tc>
         <w:tc>
@@ -653,15 +852,29 @@
                 <w:color w:val="FF0000"/>
               </w:rPr>
             </w:pPr>
-            <w:fldSimple w:instr=" MERGEFIELD  $developer.LastName  \* MERGEFORMAT ">
-              <w:r>
-                <w:rPr>
-                  <w:noProof/>
-                  <w:color w:val="FF0000"/>
-                </w:rPr>
-                <w:t>«$developer.LastName»</w:t>
-              </w:r>
-            </w:fldSimple>
+            <w:r>
+              <w:fldChar w:fldCharType="begin"/>
+            </w:r>
+            <w:r>
+              <w:instrText xml:space="preserve"> MERGEFIELD  $developer.LastName  \* MERGEFORMAT </w:instrText>
+            </w:r>
+            <w:r>
+              <w:fldChar w:fldCharType="separate"/>
+            </w:r>
+            <w:r>
+              <w:rPr>
+                <w:noProof/>
+                <w:color w:val="FF0000"/>
+              </w:rPr>
+              <w:t>«$developer.LastName»</w:t>
+            </w:r>
+            <w:r>
+              <w:rPr>
+                <w:noProof/>
+                <w:color w:val="FF0000"/>
+              </w:rPr>
+              <w:fldChar w:fldCharType="end"/>
+            </w:r>
           </w:p>
         </w:tc>
         <w:tc>
@@ -675,15 +888,32 @@
                 <w:color w:val="FF0000"/>
               </w:rPr>
             </w:pPr>
-            <w:fldSimple w:instr=" MERGEFIELD  $developer.Mail  \* MERGEFORMAT ">
-              <w:r>
-                <w:rPr>
-                  <w:noProof/>
-                  <w:color w:val="FF0000"/>
-                </w:rPr>
-                <w:t>«$developer.Mail»</w:t>
-              </w:r>
-            </w:fldSimple>
+            <w:r>
+              <w:fldChar w:fldCharType="begin"/>
+            </w:r>
+            <w:r>
+              <w:instrText xml:space="preserve"> MERGEFIELD  $developer.Mail  \* MERGEFOR</w:instrText>
+            </w:r>
+            <w:r>
+              <w:instrText xml:space="preserve">MAT </w:instrText>
+            </w:r>
+            <w:r>
+              <w:fldChar w:fldCharType="separate"/>
+            </w:r>
+            <w:r>
+              <w:rPr>
+                <w:noProof/>
+                <w:color w:val="FF0000"/>
+              </w:rPr>
+              <w:t>«$developer.Mail»</w:t>
+            </w:r>
+            <w:r>
+              <w:rPr>
+                <w:noProof/>
+                <w:color w:val="FF0000"/>
+              </w:rPr>
+              <w:fldChar w:fldCharType="end"/>
+            </w:r>
           </w:p>
         </w:tc>
         <w:tc>
@@ -697,15 +927,29 @@
                 <w:color w:val="FF0000"/>
               </w:rPr>
             </w:pPr>
-            <w:fldSimple w:instr=" MERGEFIELD  $developer.BirthDate  \* MERGEFORMAT ">
-              <w:r>
-                <w:rPr>
-                  <w:noProof/>
-                  <w:color w:val="FF0000"/>
-                </w:rPr>
-                <w:t>«$developer.BirthDate»</w:t>
-              </w:r>
-            </w:fldSimple>
+            <w:r>
+              <w:fldChar w:fldCharType="begin"/>
+            </w:r>
+            <w:r>
+              <w:instrText xml:space="preserve"> MERGEFIELD  $developer.BirthDate  \* MERGEFORMAT </w:instrText>
+            </w:r>
+            <w:r>
+              <w:fldChar w:fldCharType="separate"/>
+            </w:r>
+            <w:r>
+              <w:rPr>
+                <w:noProof/>
+                <w:color w:val="FF0000"/>
+              </w:rPr>
+              <w:t>«$developer.BirthDate»</w:t>
+            </w:r>
+            <w:r>
+              <w:rPr>
+                <w:noProof/>
+                <w:color w:val="FF0000"/>
+              </w:rPr>
+              <w:fldChar w:fldCharType="end"/>
+            </w:r>
           </w:p>
         </w:tc>
         <w:tc>
@@ -1717,7 +1961,7 @@
 </file>
 
 <file path=customXml/itemProps1.xml><?xml version="1.0" encoding="utf-8"?>
-<ds:datastoreItem xmlns:ds="http://schemas.openxmlformats.org/officeDocument/2006/customXml" ds:itemID="{EB8FE823-E0CD-4EBA-BA87-45B83F889790}">
+<ds:datastoreItem xmlns:ds="http://schemas.openxmlformats.org/officeDocument/2006/customXml" ds:itemID="{D996C313-5BD3-4791-A0C3-86C5075DA968}">
   <ds:schemaRefs>
     <ds:schemaRef ds:uri="http://schemas.openxmlformats.org/officeDocument/2006/bibliography"/>
   </ds:schemaRefs>

</xml_diff>

<commit_message>
DocContextProcessor mock test add, enum support add, before cell template add
</commit_message>
<xml_diff>
--- a/src/test/resources/DocxProjectWithVelocity.docx
+++ b/src/test/resources/DocxProjectWithVelocity.docx
@@ -72,20 +72,20 @@
         </w:rPr>
         <w:tab/>
       </w:r>
+      <w:bookmarkStart w:id="0" w:name="logo"/>
       <w:r>
         <w:rPr>
           <w:color w:val="FF0000"/>
         </w:rPr>
         <w:tab/>
       </w:r>
-      <w:bookmarkStart w:id="0" w:name="logo"/>
       <w:r>
         <w:rPr>
           <w:noProof/>
           <w:lang w:val="ru-RU" w:eastAsia="ru-RU"/>
         </w:rPr>
         <w:drawing>
-          <wp:inline distT="0" distB="0" distL="0" distR="0">
+          <wp:inline distT="0" distB="0" distL="0" distR="0" wp14:anchorId="3C2D30D2" wp14:editId="2CB6C281">
             <wp:extent cx="266700" cy="285750"/>
             <wp:effectExtent l="19050" t="0" r="0" b="0"/>
             <wp:docPr id="3" name="Рисунок 1" descr="template.png"/>
@@ -137,29 +137,15 @@
         </w:rPr>
         <w:t xml:space="preserve">  </w:t>
       </w:r>
-      <w:r>
-        <w:fldChar w:fldCharType="begin"/>
-      </w:r>
-      <w:r>
-        <w:instrText xml:space="preserve"> MERGEFIELD  $project.Date  \* MERGEFORMAT </w:instrText>
-      </w:r>
-      <w:r>
-        <w:fldChar w:fldCharType="separate"/>
-      </w:r>
-      <w:r>
-        <w:rPr>
-          <w:noProof/>
-          <w:color w:val="FF0000"/>
-        </w:rPr>
-        <w:t>«$project.Date»</w:t>
-      </w:r>
-      <w:r>
-        <w:rPr>
-          <w:noProof/>
-          <w:color w:val="FF0000"/>
-        </w:rPr>
-        <w:fldChar w:fldCharType="end"/>
-      </w:r>
+      <w:fldSimple w:instr=" MERGEFIELD  $project.Date  \* MERGEFORMAT ">
+        <w:r>
+          <w:rPr>
+            <w:noProof/>
+            <w:color w:val="FF0000"/>
+          </w:rPr>
+          <w:t>«$project.Date»</w:t>
+        </w:r>
+      </w:fldSimple>
     </w:p>
     <w:p>
       <w:pPr>
@@ -234,162 +220,78 @@
           <w:color w:val="FF0000"/>
         </w:rPr>
       </w:pPr>
-      <w:r>
-        <w:fldChar w:fldCharType="begin"/>
-      </w:r>
-      <w:r>
-        <w:instrText xml:space="preserve"> MERGEFIELD  $project.StuffSize  \* MERGEFORMAT </w:instrText>
-      </w:r>
-      <w:r>
-        <w:fldChar w:fldCharType="separate"/>
-      </w:r>
-      <w:r>
-        <w:rPr>
-          <w:noProof/>
-          <w:color w:val="FF0000"/>
-        </w:rPr>
-        <w:t>«$project.StuffSize»</w:t>
-      </w:r>
-      <w:r>
-        <w:rPr>
-          <w:noProof/>
-          <w:color w:val="FF0000"/>
-        </w:rPr>
-        <w:fldChar w:fldCharType="end"/>
-      </w:r>
+      <w:fldSimple w:instr=" MERGEFIELD  $project.StuffSize  \* MERGEFORMAT ">
+        <w:r>
+          <w:rPr>
+            <w:noProof/>
+            <w:color w:val="FF0000"/>
+          </w:rPr>
+          <w:t>«$project.StuffSize»</w:t>
+        </w:r>
+      </w:fldSimple>
     </w:p>
     <w:p>
-      <w:r>
-        <w:fldChar w:fldCharType="begin"/>
-      </w:r>
-      <w:r>
-        <w:instrText xml:space="preserve"> MERGEFIELD  $project.Manager.FirstName  \* MERGEFORMAT </w:instrText>
-      </w:r>
-      <w:r>
-        <w:fldChar w:fldCharType="separate"/>
-      </w:r>
-      <w:r>
-        <w:rPr>
-          <w:noProof/>
-        </w:rPr>
-        <w:t>«$project.Manager.FirstName»</w:t>
-      </w:r>
-      <w:r>
-        <w:rPr>
-          <w:noProof/>
-        </w:rPr>
-        <w:fldChar w:fldCharType="end"/>
-      </w:r>
-      <w:bookmarkStart w:id="1" w:name="_GoBack"/>
-      <w:bookmarkEnd w:id="1"/>
+      <w:fldSimple w:instr=" MERGEFIELD  $project.Manager.FirstName  \* MERGEFORMAT ">
+        <w:r>
+          <w:rPr>
+            <w:noProof/>
+          </w:rPr>
+          <w:t>«$project.Manager.FirstName»</w:t>
+        </w:r>
+      </w:fldSimple>
     </w:p>
     <w:p>
-      <w:r>
-        <w:fldChar w:fldCharType="begin"/>
-      </w:r>
-      <w:r>
-        <w:instrText xml:space="preserve"> MERGEFIELD  $project.Manager.BirthDate  \* MERGEFORMAT </w:instrText>
-      </w:r>
-      <w:r>
-        <w:fldChar w:fldCharType="separate"/>
-      </w:r>
-      <w:r>
-        <w:rPr>
-          <w:noProof/>
-        </w:rPr>
-        <w:t>«$project.Manager.BirthDate»</w:t>
-      </w:r>
-      <w:r>
-        <w:rPr>
-          <w:noProof/>
-        </w:rPr>
-        <w:fldChar w:fldCharType="end"/>
-      </w:r>
+      <w:fldSimple w:instr=" MERGEFIELD  $project.Manager.BirthDate  \* MERGEFORMAT ">
+        <w:r>
+          <w:rPr>
+            <w:noProof/>
+          </w:rPr>
+          <w:t>«$project.Manager.BirthDate»</w:t>
+        </w:r>
+      </w:fldSimple>
     </w:p>
     <w:p>
-      <w:r>
-        <w:fldChar w:fldCharType="begin"/>
-      </w:r>
-      <w:r>
-        <w:instrText xml:space="preserve"> MERGEFIELD  "#foreach($dev in $project.Developers)"  \* MERGEFORMAT </w:instrText>
-      </w:r>
-      <w:r>
-        <w:fldChar w:fldCharType="separate"/>
-      </w:r>
-      <w:r>
-        <w:rPr>
-          <w:noProof/>
-        </w:rPr>
-        <w:t>«#foreach($dev in $project.Developers)»</w:t>
-      </w:r>
-      <w:r>
-        <w:rPr>
-          <w:noProof/>
-        </w:rPr>
-        <w:fldChar w:fldCharType="end"/>
-      </w:r>
-      <w:r>
-        <w:fldChar w:fldCharType="begin"/>
-      </w:r>
-      <w:r>
-        <w:instrText xml:space="preserve"> MERGEFIELD  $dev.Name  \</w:instrText>
-      </w:r>
-      <w:r>
-        <w:instrText xml:space="preserve">* MERGEFORMAT </w:instrText>
-      </w:r>
-      <w:r>
-        <w:fldChar w:fldCharType="separate"/>
-      </w:r>
-      <w:r>
-        <w:rPr>
-          <w:noProof/>
-        </w:rPr>
-        <w:t>«$dev.Name»</w:t>
-      </w:r>
-      <w:r>
-        <w:rPr>
-          <w:noProof/>
-        </w:rPr>
-        <w:fldChar w:fldCharType="end"/>
-      </w:r>
+      <w:fldSimple w:instr=" MERGEFIELD  &quot;#foreach($dev in $project.Developers)&quot;  \* MERGEFORMAT ">
+        <w:r>
+          <w:rPr>
+            <w:noProof/>
+          </w:rPr>
+          <w:t>«#foreach($dev in $project.Developers)»</w:t>
+        </w:r>
+      </w:fldSimple>
+      <w:fldSimple w:instr=" MERGEFIELD  $dev.Name  \* MERGEFORMAT ">
+        <w:r>
+          <w:rPr>
+            <w:noProof/>
+          </w:rPr>
+          <w:t>«$dev.Name»</w:t>
+        </w:r>
+      </w:fldSimple>
     </w:p>
     <w:p>
-      <w:r>
-        <w:fldChar w:fldCharType="begin"/>
-      </w:r>
-      <w:r>
-        <w:instrText xml:space="preserve"> MERGEFIELD  #end  \* MERGEFORMAT </w:instrText>
-      </w:r>
-      <w:r>
-        <w:fldChar w:fldCharType="separate"/>
-      </w:r>
-      <w:r>
-        <w:rPr>
-          <w:noProof/>
-        </w:rPr>
-        <w:t>«#end»</w:t>
-      </w:r>
-      <w:r>
-        <w:rPr>
-          <w:noProof/>
-        </w:rPr>
-        <w:fldChar w:fldCharType="end"/>
-      </w:r>
+      <w:fldSimple w:instr=" MERGEFIELD  #end  \* MERGEFORMAT ">
+        <w:r>
+          <w:rPr>
+            <w:noProof/>
+          </w:rPr>
+          <w:t>«#end»</w:t>
+        </w:r>
+      </w:fldSimple>
     </w:p>
-    <w:p/>
     <w:tbl>
       <w:tblPr>
         <w:tblStyle w:val="-1"/>
-        <w:tblW w:w="10660" w:type="dxa"/>
+        <w:tblpPr w:leftFromText="180" w:rightFromText="180" w:vertAnchor="text" w:horzAnchor="margin" w:tblpXSpec="center" w:tblpY="424"/>
+        <w:tblW w:w="10881" w:type="dxa"/>
         <w:tblLayout w:type="fixed"/>
         <w:tblLook w:val="04A0" w:firstRow="1" w:lastRow="0" w:firstColumn="1" w:lastColumn="0" w:noHBand="0" w:noVBand="1"/>
       </w:tblPr>
       <w:tblGrid>
-        <w:gridCol w:w="2660"/>
+        <w:gridCol w:w="2093"/>
+        <w:gridCol w:w="1701"/>
+        <w:gridCol w:w="2268"/>
         <w:gridCol w:w="2126"/>
-        <w:gridCol w:w="1843"/>
         <w:gridCol w:w="2693"/>
-        <w:gridCol w:w="1338"/>
       </w:tblGrid>
       <w:tr>
         <w:trPr>
@@ -398,7 +300,7 @@
         <w:tc>
           <w:tcPr>
             <w:cnfStyle w:val="001000000000" w:firstRow="0" w:lastRow="0" w:firstColumn="1" w:lastColumn="0" w:oddVBand="0" w:evenVBand="0" w:oddHBand="0" w:evenHBand="0" w:firstRowFirstColumn="0" w:firstRowLastColumn="0" w:lastRowFirstColumn="0" w:lastRowLastColumn="0"/>
-            <w:tcW w:w="2660" w:type="dxa"/>
+            <w:tcW w:w="2093" w:type="dxa"/>
           </w:tcPr>
           <w:p>
             <w:pPr>
@@ -419,7 +321,7 @@
         </w:tc>
         <w:tc>
           <w:tcPr>
-            <w:tcW w:w="2126" w:type="dxa"/>
+            <w:tcW w:w="1701" w:type="dxa"/>
           </w:tcPr>
           <w:p>
             <w:pPr>
@@ -433,7 +335,7 @@
         </w:tc>
         <w:tc>
           <w:tcPr>
-            <w:tcW w:w="1843" w:type="dxa"/>
+            <w:tcW w:w="2268" w:type="dxa"/>
           </w:tcPr>
           <w:p>
             <w:pPr>
@@ -447,7 +349,7 @@
         </w:tc>
         <w:tc>
           <w:tcPr>
-            <w:tcW w:w="2693" w:type="dxa"/>
+            <w:tcW w:w="2126" w:type="dxa"/>
           </w:tcPr>
           <w:p>
             <w:pPr>
@@ -461,7 +363,7 @@
         </w:tc>
         <w:tc>
           <w:tcPr>
-            <w:tcW w:w="1338" w:type="dxa"/>
+            <w:tcW w:w="2693" w:type="dxa"/>
           </w:tcPr>
           <w:p>
             <w:pPr>
@@ -481,9 +383,12 @@
         <w:tc>
           <w:tcPr>
             <w:cnfStyle w:val="001000000000" w:firstRow="0" w:lastRow="0" w:firstColumn="1" w:lastColumn="0" w:oddVBand="0" w:evenVBand="0" w:oddHBand="0" w:evenHBand="0" w:firstRowFirstColumn="0" w:firstRowLastColumn="0" w:lastRowFirstColumn="0" w:lastRowLastColumn="0"/>
-            <w:tcW w:w="2660" w:type="dxa"/>
-          </w:tcPr>
-          <w:p>
+            <w:tcW w:w="2093" w:type="dxa"/>
+          </w:tcPr>
+          <w:p>
+            <w:pPr>
+              <w:jc w:val="center"/>
+            </w:pPr>
             <w:r>
               <w:t>Bill</w:t>
             </w:r>
@@ -491,27 +396,43 @@
         </w:tc>
         <w:tc>
           <w:tcPr>
+            <w:tcW w:w="1701" w:type="dxa"/>
+          </w:tcPr>
+          <w:p>
+            <w:pPr>
+              <w:jc w:val="center"/>
+              <w:cnfStyle w:val="000000100000" w:firstRow="0" w:lastRow="0" w:firstColumn="0" w:lastColumn="0" w:oddVBand="0" w:evenVBand="0" w:oddHBand="1" w:evenHBand="0" w:firstRowFirstColumn="0" w:firstRowLastColumn="0" w:lastRowFirstColumn="0" w:lastRowLastColumn="0"/>
+            </w:pPr>
+            <w:r>
+              <w:t>McGray</w:t>
+            </w:r>
+          </w:p>
+        </w:tc>
+        <w:tc>
+          <w:tcPr>
+            <w:tcW w:w="2268" w:type="dxa"/>
+          </w:tcPr>
+          <w:p>
+            <w:pPr>
+              <w:jc w:val="center"/>
+              <w:cnfStyle w:val="000000100000" w:firstRow="0" w:lastRow="0" w:firstColumn="0" w:lastColumn="0" w:oddVBand="0" w:evenVBand="0" w:oddHBand="1" w:evenHBand="0" w:firstRowFirstColumn="0" w:firstRowLastColumn="0" w:lastRowFirstColumn="0" w:lastRowLastColumn="0"/>
+            </w:pPr>
+            <w:r>
+              <w:t>bmg@yourmail.com</w:t>
+            </w:r>
+          </w:p>
+        </w:tc>
+        <w:tc>
+          <w:tcPr>
             <w:tcW w:w="2126" w:type="dxa"/>
           </w:tcPr>
           <w:p>
             <w:pPr>
+              <w:jc w:val="center"/>
               <w:cnfStyle w:val="000000100000" w:firstRow="0" w:lastRow="0" w:firstColumn="0" w:lastColumn="0" w:oddVBand="0" w:evenVBand="0" w:oddHBand="1" w:evenHBand="0" w:firstRowFirstColumn="0" w:firstRowLastColumn="0" w:lastRowFirstColumn="0" w:lastRowLastColumn="0"/>
             </w:pPr>
             <w:r>
-              <w:t>McGray</w:t>
-            </w:r>
-          </w:p>
-        </w:tc>
-        <w:tc>
-          <w:tcPr>
-            <w:tcW w:w="1843" w:type="dxa"/>
-          </w:tcPr>
-          <w:p>
-            <w:pPr>
-              <w:cnfStyle w:val="000000100000" w:firstRow="0" w:lastRow="0" w:firstColumn="0" w:lastColumn="0" w:oddVBand="0" w:evenVBand="0" w:oddHBand="1" w:evenHBand="0" w:firstRowFirstColumn="0" w:firstRowLastColumn="0" w:lastRowFirstColumn="0" w:lastRowLastColumn="0"/>
-            </w:pPr>
-            <w:r>
-              <w:t>bmg@yourmail.com</w:t>
+              <w:t>23-12-1982</w:t>
             </w:r>
           </w:p>
         </w:tc>
@@ -521,19 +442,7 @@
           </w:tcPr>
           <w:p>
             <w:pPr>
-              <w:cnfStyle w:val="000000100000" w:firstRow="0" w:lastRow="0" w:firstColumn="0" w:lastColumn="0" w:oddVBand="0" w:evenVBand="0" w:oddHBand="1" w:evenHBand="0" w:firstRowFirstColumn="0" w:firstRowLastColumn="0" w:lastRowFirstColumn="0" w:lastRowLastColumn="0"/>
-            </w:pPr>
-            <w:r>
-              <w:t>23-12-1982</w:t>
-            </w:r>
-          </w:p>
-        </w:tc>
-        <w:tc>
-          <w:tcPr>
-            <w:tcW w:w="1338" w:type="dxa"/>
-          </w:tcPr>
-          <w:p>
-            <w:pPr>
+              <w:jc w:val="center"/>
               <w:cnfStyle w:val="000000100000" w:firstRow="0" w:lastRow="0" w:firstColumn="0" w:lastColumn="0" w:oddVBand="0" w:evenVBand="0" w:oddHBand="1" w:evenHBand="0" w:firstRowFirstColumn="0" w:firstRowLastColumn="0" w:lastRowFirstColumn="0" w:lastRowLastColumn="0"/>
             </w:pPr>
           </w:p>
@@ -543,82 +452,86 @@
         <w:tc>
           <w:tcPr>
             <w:cnfStyle w:val="001000000000" w:firstRow="0" w:lastRow="0" w:firstColumn="1" w:lastColumn="0" w:oddVBand="0" w:evenVBand="0" w:oddHBand="0" w:evenHBand="0" w:firstRowFirstColumn="0" w:firstRowLastColumn="0" w:lastRowFirstColumn="0" w:lastRowLastColumn="0"/>
-            <w:tcW w:w="2660" w:type="dxa"/>
-          </w:tcPr>
-          <w:p>
-            <w:pPr>
+            <w:tcW w:w="2093" w:type="dxa"/>
+          </w:tcPr>
+          <w:p>
+            <w:pPr>
+              <w:jc w:val="center"/>
               <w:rPr>
                 <w:color w:val="000000" w:themeColor="text1"/>
               </w:rPr>
             </w:pPr>
-            <w:r>
-              <w:fldChar w:fldCharType="begin"/>
-            </w:r>
-            <w:r>
-              <w:instrText xml:space="preserve"> MERGEFIELD  "@before-row#foreach($developer in $project.Developers) #if( 0 == $velocityCount%2)"  \* MERGEFORMAT </w:instrText>
-            </w:r>
-            <w:r>
-              <w:fldChar w:fldCharType="separate"/>
-            </w:r>
-            <w:r>
-              <w:rPr>
-                <w:noProof/>
-              </w:rPr>
-              <w:t>«@before-row#foreach($developer in $proje»</w:t>
-            </w:r>
-            <w:r>
-              <w:rPr>
-                <w:noProof/>
-              </w:rPr>
-              <w:fldChar w:fldCharType="end"/>
-            </w:r>
-            <w:r>
-              <w:fldChar w:fldCharType="begin"/>
-            </w:r>
-            <w:r>
-              <w:instrText xml:space="preserve"> MERGEFIELD  $developer.Name  \* MERGEFORMAT </w:instrText>
-            </w:r>
-            <w:r>
-              <w:fldChar w:fldCharType="separate"/>
-            </w:r>
-            <w:r>
-              <w:rPr>
-                <w:noProof/>
+            <w:fldSimple w:instr=" MERGEFIELD  &quot;@before-row#foreach($developer in $project.Developers) #if( 0 == $velocityCount%2)&quot;  \* MERGEFORMAT ">
+              <w:r>
+                <w:rPr>
+                  <w:noProof/>
+                </w:rPr>
+                <w:t>«@before-row#foreach($developer in $proje»</w:t>
+              </w:r>
+            </w:fldSimple>
+            <w:fldSimple w:instr=" MERGEFIELD  $developer.Name  \* MERGEFORMAT ">
+              <w:r>
+                <w:rPr>
+                  <w:noProof/>
+                  <w:color w:val="000000" w:themeColor="text1"/>
+                </w:rPr>
+                <w:t>«$developer.Name»</w:t>
+              </w:r>
+            </w:fldSimple>
+            <w:fldSimple w:instr=" MERGEFIELD  @after-row#else  \* MERGEFORMAT ">
+              <w:r>
+                <w:rPr>
+                  <w:noProof/>
+                </w:rPr>
+                <w:t>«@after-row#else»</w:t>
+              </w:r>
+            </w:fldSimple>
+          </w:p>
+        </w:tc>
+        <w:tc>
+          <w:tcPr>
+            <w:tcW w:w="1701" w:type="dxa"/>
+          </w:tcPr>
+          <w:p>
+            <w:pPr>
+              <w:jc w:val="center"/>
+              <w:cnfStyle w:val="000000000000" w:firstRow="0" w:lastRow="0" w:firstColumn="0" w:lastColumn="0" w:oddVBand="0" w:evenVBand="0" w:oddHBand="0" w:evenHBand="0" w:firstRowFirstColumn="0" w:firstRowLastColumn="0" w:lastRowFirstColumn="0" w:lastRowLastColumn="0"/>
+              <w:rPr>
                 <w:color w:val="000000" w:themeColor="text1"/>
               </w:rPr>
-              <w:t>«$developer.Name»</w:t>
-            </w:r>
-            <w:r>
-              <w:rPr>
-                <w:noProof/>
+            </w:pPr>
+            <w:fldSimple w:instr=" MERGEFIELD  $developer.LastName  \* MERGEFORMAT ">
+              <w:r>
+                <w:rPr>
+                  <w:noProof/>
+                  <w:color w:val="000000" w:themeColor="text1"/>
+                </w:rPr>
+                <w:t>«$developer.LastName»</w:t>
+              </w:r>
+            </w:fldSimple>
+          </w:p>
+        </w:tc>
+        <w:tc>
+          <w:tcPr>
+            <w:tcW w:w="2268" w:type="dxa"/>
+          </w:tcPr>
+          <w:p>
+            <w:pPr>
+              <w:jc w:val="center"/>
+              <w:cnfStyle w:val="000000000000" w:firstRow="0" w:lastRow="0" w:firstColumn="0" w:lastColumn="0" w:oddVBand="0" w:evenVBand="0" w:oddHBand="0" w:evenHBand="0" w:firstRowFirstColumn="0" w:firstRowLastColumn="0" w:lastRowFirstColumn="0" w:lastRowLastColumn="0"/>
+              <w:rPr>
                 <w:color w:val="000000" w:themeColor="text1"/>
               </w:rPr>
-              <w:fldChar w:fldCharType="end"/>
-            </w:r>
-            <w:r>
-              <w:fldChar w:fldCharType="begin"/>
-            </w:r>
-            <w:r>
-              <w:instrText xml:space="preserve"> MERGEFIELD  @after-row#else  \*</w:instrText>
-            </w:r>
-            <w:r>
-              <w:instrText xml:space="preserve"> MERGEFORMAT </w:instrText>
-            </w:r>
-            <w:r>
-              <w:fldChar w:fldCharType="separate"/>
-            </w:r>
-            <w:r>
-              <w:rPr>
-                <w:noProof/>
-              </w:rPr>
-              <w:t>«@after-row#else»</w:t>
-            </w:r>
-            <w:r>
-              <w:rPr>
-                <w:noProof/>
-              </w:rPr>
-              <w:fldChar w:fldCharType="end"/>
-            </w:r>
+            </w:pPr>
+            <w:fldSimple w:instr=" MERGEFIELD  $developer.Mail  \* MERGEFORMAT ">
+              <w:r>
+                <w:rPr>
+                  <w:noProof/>
+                  <w:color w:val="000000" w:themeColor="text1"/>
+                </w:rPr>
+                <w:t>«$developer.Mail»</w:t>
+              </w:r>
+            </w:fldSimple>
           </w:p>
         </w:tc>
         <w:tc>
@@ -627,119 +540,36 @@
           </w:tcPr>
           <w:p>
             <w:pPr>
+              <w:jc w:val="center"/>
               <w:cnfStyle w:val="000000000000" w:firstRow="0" w:lastRow="0" w:firstColumn="0" w:lastColumn="0" w:oddVBand="0" w:evenVBand="0" w:oddHBand="0" w:evenHBand="0" w:firstRowFirstColumn="0" w:firstRowLastColumn="0" w:lastRowFirstColumn="0" w:lastRowLastColumn="0"/>
-              <w:rPr>
-                <w:color w:val="000000" w:themeColor="text1"/>
-              </w:rPr>
-            </w:pPr>
-            <w:r>
-              <w:fldChar w:fldCharType="begin"/>
-            </w:r>
-            <w:r>
-              <w:instrText xml:space="preserve"> MERGEFIELD  $developer.LastName  \* MERGEFORMAT </w:instrText>
-            </w:r>
-            <w:r>
-              <w:fldChar w:fldCharType="separate"/>
-            </w:r>
-            <w:r>
-              <w:rPr>
-                <w:noProof/>
-                <w:color w:val="000000" w:themeColor="text1"/>
-              </w:rPr>
-              <w:t>«$developer.LastName»</w:t>
-            </w:r>
-            <w:r>
-              <w:rPr>
-                <w:noProof/>
-                <w:color w:val="000000" w:themeColor="text1"/>
-              </w:rPr>
-              <w:fldChar w:fldCharType="end"/>
-            </w:r>
-          </w:p>
-        </w:tc>
-        <w:tc>
-          <w:tcPr>
-            <w:tcW w:w="1843" w:type="dxa"/>
-          </w:tcPr>
-          <w:p>
-            <w:pPr>
+            </w:pPr>
+            <w:fldSimple w:instr=" MERGEFIELD  $developer.BirthDate  \* MERGEFORMAT ">
+              <w:r>
+                <w:rPr>
+                  <w:noProof/>
+                </w:rPr>
+                <w:t>«$developer.BirthDate»</w:t>
+              </w:r>
+            </w:fldSimple>
+          </w:p>
+        </w:tc>
+        <w:tc>
+          <w:tcPr>
+            <w:tcW w:w="2693" w:type="dxa"/>
+          </w:tcPr>
+          <w:p>
+            <w:pPr>
+              <w:jc w:val="center"/>
               <w:cnfStyle w:val="000000000000" w:firstRow="0" w:lastRow="0" w:firstColumn="0" w:lastColumn="0" w:oddVBand="0" w:evenVBand="0" w:oddHBand="0" w:evenHBand="0" w:firstRowFirstColumn="0" w:firstRowLastColumn="0" w:lastRowFirstColumn="0" w:lastRowLastColumn="0"/>
-              <w:rPr>
-                <w:color w:val="000000" w:themeColor="text1"/>
-              </w:rPr>
-            </w:pPr>
-            <w:r>
-              <w:fldChar w:fldCharType="begin"/>
-            </w:r>
-            <w:r>
-              <w:instrText xml:space="preserve"> MERGEFIELD  $developer.Mail  \* MERGEFORMAT </w:instrText>
-            </w:r>
-            <w:r>
-              <w:fldChar w:fldCharType="separate"/>
-            </w:r>
-            <w:r>
-              <w:rPr>
-                <w:noProof/>
-                <w:color w:val="000000" w:themeColor="text1"/>
-              </w:rPr>
-              <w:t>«$developer.Mail»</w:t>
-            </w:r>
-            <w:r>
-              <w:rPr>
-                <w:noProof/>
-                <w:color w:val="000000" w:themeColor="text1"/>
-              </w:rPr>
-              <w:fldChar w:fldCharType="end"/>
-            </w:r>
-          </w:p>
-        </w:tc>
-        <w:tc>
-          <w:tcPr>
-            <w:tcW w:w="2693" w:type="dxa"/>
-          </w:tcPr>
-          <w:p>
-            <w:pPr>
-              <w:cnfStyle w:val="000000000000" w:firstRow="0" w:lastRow="0" w:firstColumn="0" w:lastColumn="0" w:oddVBand="0" w:evenVBand="0" w:oddHBand="0" w:evenHBand="0" w:firstRowFirstColumn="0" w:firstRowLastColumn="0" w:lastRowFirstColumn="0" w:lastRowLastColumn="0"/>
-            </w:pPr>
-            <w:r>
-              <w:fldChar w:fldCharType="begin"/>
-            </w:r>
-            <w:r>
-              <w:instrText xml:space="preserve"> MERGEFIELD  $developer.BirthDate  \* MERGEFORMAT </w:instrText>
-            </w:r>
-            <w:r>
-              <w:fldChar w:fldCharType="separate"/>
-            </w:r>
-            <w:r>
-              <w:rPr>
-                <w:noProof/>
-              </w:rPr>
-              <w:t>«$developer.BirthDate»</w:t>
-            </w:r>
-            <w:r>
-              <w:rPr>
-                <w:noProof/>
-              </w:rPr>
-              <w:fldChar w:fldCharType="end"/>
-            </w:r>
-          </w:p>
-        </w:tc>
-        <w:tc>
-          <w:tcPr>
-            <w:tcW w:w="1338" w:type="dxa"/>
-          </w:tcPr>
-          <w:p>
-            <w:pPr>
-              <w:cnfStyle w:val="000000000000" w:firstRow="0" w:lastRow="0" w:firstColumn="0" w:lastColumn="0" w:oddVBand="0" w:evenVBand="0" w:oddHBand="0" w:evenHBand="0" w:firstRowFirstColumn="0" w:firstRowLastColumn="0" w:lastRowFirstColumn="0" w:lastRowLastColumn="0"/>
-            </w:pPr>
-            <w:bookmarkStart w:id="2" w:name="photo1"/>
+            </w:pPr>
+            <w:bookmarkStart w:id="1" w:name="photo1"/>
             <w:r>
               <w:rPr>
                 <w:noProof/>
                 <w:lang w:val="ru-RU" w:eastAsia="ru-RU"/>
               </w:rPr>
               <w:drawing>
-                <wp:inline distT="0" distB="0" distL="0" distR="0" wp14:anchorId="400D3B6A" wp14:editId="56AD29EC">
+                <wp:inline distT="0" distB="0" distL="0" distR="0" wp14:anchorId="099D1284" wp14:editId="69DBFAF0">
                   <wp:extent cx="266700" cy="285750"/>
                   <wp:effectExtent l="19050" t="0" r="0" b="0"/>
                   <wp:docPr id="1" name="Рисунок 0" descr="template.png"/>
@@ -774,7 +604,7 @@
                 </wp:inline>
               </w:drawing>
             </w:r>
-            <w:bookmarkEnd w:id="2"/>
+            <w:bookmarkEnd w:id="1"/>
           </w:p>
         </w:tc>
       </w:tr>
@@ -785,189 +615,121 @@
         <w:tc>
           <w:tcPr>
             <w:cnfStyle w:val="001000000000" w:firstRow="0" w:lastRow="0" w:firstColumn="1" w:lastColumn="0" w:oddVBand="0" w:evenVBand="0" w:oddHBand="0" w:evenHBand="0" w:firstRowFirstColumn="0" w:firstRowLastColumn="0" w:lastRowFirstColumn="0" w:lastRowLastColumn="0"/>
-            <w:tcW w:w="2660" w:type="dxa"/>
-          </w:tcPr>
-          <w:p>
-            <w:pPr>
+            <w:tcW w:w="2093" w:type="dxa"/>
+          </w:tcPr>
+          <w:p>
+            <w:pPr>
+              <w:jc w:val="center"/>
               <w:rPr>
                 <w:color w:val="FF0000"/>
               </w:rPr>
             </w:pPr>
-            <w:r>
-              <w:fldChar w:fldCharType="begin"/>
-            </w:r>
-            <w:r>
-              <w:instrText xml:space="preserve"> MERGEFIELD  $developer.Name  \* MERGEFORMAT </w:instrText>
-            </w:r>
-            <w:r>
-              <w:fldChar w:fldCharType="separate"/>
-            </w:r>
-            <w:r>
-              <w:rPr>
-                <w:noProof/>
+            <w:fldSimple w:instr=" MERGEFIELD  $developer.Name  \* MERGEFORMAT ">
+              <w:r>
+                <w:rPr>
+                  <w:noProof/>
+                  <w:color w:val="FF0000"/>
+                </w:rPr>
+                <w:t>«$developer.Name»</w:t>
+              </w:r>
+            </w:fldSimple>
+            <w:fldSimple w:instr=" MERGEFIELD  &quot;@after-row#end #end&quot;  \* MERGEFORMAT ">
+              <w:r>
+                <w:rPr>
+                  <w:noProof/>
+                  <w:color w:val="FF0000"/>
+                </w:rPr>
+                <w:t>«@after-row#end #end»</w:t>
+              </w:r>
+            </w:fldSimple>
+          </w:p>
+        </w:tc>
+        <w:tc>
+          <w:tcPr>
+            <w:tcW w:w="1701" w:type="dxa"/>
+          </w:tcPr>
+          <w:p>
+            <w:pPr>
+              <w:jc w:val="center"/>
+              <w:cnfStyle w:val="000000100000" w:firstRow="0" w:lastRow="0" w:firstColumn="0" w:lastColumn="0" w:oddVBand="0" w:evenVBand="0" w:oddHBand="1" w:evenHBand="0" w:firstRowFirstColumn="0" w:firstRowLastColumn="0" w:lastRowFirstColumn="0" w:lastRowLastColumn="0"/>
+              <w:rPr>
                 <w:color w:val="FF0000"/>
               </w:rPr>
-              <w:t>«$developer.Name»</w:t>
-            </w:r>
-            <w:r>
-              <w:rPr>
-                <w:noProof/>
+            </w:pPr>
+            <w:fldSimple w:instr=" MERGEFIELD  $developer.LastName  \* MERGEFORMAT ">
+              <w:r>
+                <w:rPr>
+                  <w:noProof/>
+                  <w:color w:val="FF0000"/>
+                </w:rPr>
+                <w:t>«$developer.LastName»</w:t>
+              </w:r>
+            </w:fldSimple>
+          </w:p>
+        </w:tc>
+        <w:tc>
+          <w:tcPr>
+            <w:tcW w:w="2268" w:type="dxa"/>
+          </w:tcPr>
+          <w:p>
+            <w:pPr>
+              <w:jc w:val="center"/>
+              <w:cnfStyle w:val="000000100000" w:firstRow="0" w:lastRow="0" w:firstColumn="0" w:lastColumn="0" w:oddVBand="0" w:evenVBand="0" w:oddHBand="1" w:evenHBand="0" w:firstRowFirstColumn="0" w:firstRowLastColumn="0" w:lastRowFirstColumn="0" w:lastRowLastColumn="0"/>
+              <w:rPr>
                 <w:color w:val="FF0000"/>
               </w:rPr>
-              <w:fldChar w:fldCharType="end"/>
-            </w:r>
-            <w:r>
-              <w:fldChar w:fldCharType="begin"/>
-            </w:r>
-            <w:r>
-              <w:instrText xml:space="preserve"> MERGEFIELD  "@after-row#end #end"  \* MERGEFORMAT </w:instrText>
-            </w:r>
-            <w:r>
-              <w:fldChar w:fldCharType="separate"/>
-            </w:r>
-            <w:r>
-              <w:rPr>
-                <w:noProof/>
+            </w:pPr>
+            <w:fldSimple w:instr=" MERGEFIELD  $developer.Mail  \* MERGEFORMAT ">
+              <w:r>
+                <w:rPr>
+                  <w:noProof/>
+                  <w:color w:val="FF0000"/>
+                </w:rPr>
+                <w:t>«$developer.Mail»</w:t>
+              </w:r>
+            </w:fldSimple>
+          </w:p>
+        </w:tc>
+        <w:tc>
+          <w:tcPr>
+            <w:tcW w:w="2126" w:type="dxa"/>
+          </w:tcPr>
+          <w:p>
+            <w:pPr>
+              <w:jc w:val="center"/>
+              <w:cnfStyle w:val="000000100000" w:firstRow="0" w:lastRow="0" w:firstColumn="0" w:lastColumn="0" w:oddVBand="0" w:evenVBand="0" w:oddHBand="1" w:evenHBand="0" w:firstRowFirstColumn="0" w:firstRowLastColumn="0" w:lastRowFirstColumn="0" w:lastRowLastColumn="0"/>
+              <w:rPr>
                 <w:color w:val="FF0000"/>
               </w:rPr>
-              <w:t>«@after-row#end #end»</w:t>
-            </w:r>
-            <w:r>
-              <w:rPr>
-                <w:noProof/>
-                <w:color w:val="FF0000"/>
-              </w:rPr>
-              <w:fldChar w:fldCharType="end"/>
-            </w:r>
-          </w:p>
-        </w:tc>
-        <w:tc>
-          <w:tcPr>
-            <w:tcW w:w="2126" w:type="dxa"/>
-          </w:tcPr>
-          <w:p>
-            <w:pPr>
+            </w:pPr>
+            <w:fldSimple w:instr=" MERGEFIELD  $developer.BirthDate  \* MERGEFORMAT ">
+              <w:r>
+                <w:rPr>
+                  <w:noProof/>
+                  <w:color w:val="FF0000"/>
+                </w:rPr>
+                <w:t>«$developer.BirthDate»</w:t>
+              </w:r>
+            </w:fldSimple>
+          </w:p>
+        </w:tc>
+        <w:tc>
+          <w:tcPr>
+            <w:tcW w:w="2693" w:type="dxa"/>
+          </w:tcPr>
+          <w:p>
+            <w:pPr>
+              <w:jc w:val="center"/>
               <w:cnfStyle w:val="000000100000" w:firstRow="0" w:lastRow="0" w:firstColumn="0" w:lastColumn="0" w:oddVBand="0" w:evenVBand="0" w:oddHBand="1" w:evenHBand="0" w:firstRowFirstColumn="0" w:firstRowLastColumn="0" w:lastRowFirstColumn="0" w:lastRowLastColumn="0"/>
-              <w:rPr>
-                <w:color w:val="FF0000"/>
-              </w:rPr>
-            </w:pPr>
-            <w:r>
-              <w:fldChar w:fldCharType="begin"/>
-            </w:r>
-            <w:r>
-              <w:instrText xml:space="preserve"> MERGEFIELD  $developer.LastName  \* MERGEFORMAT </w:instrText>
-            </w:r>
-            <w:r>
-              <w:fldChar w:fldCharType="separate"/>
-            </w:r>
-            <w:r>
-              <w:rPr>
-                <w:noProof/>
-                <w:color w:val="FF0000"/>
-              </w:rPr>
-              <w:t>«$developer.LastName»</w:t>
-            </w:r>
-            <w:r>
-              <w:rPr>
-                <w:noProof/>
-                <w:color w:val="FF0000"/>
-              </w:rPr>
-              <w:fldChar w:fldCharType="end"/>
-            </w:r>
-          </w:p>
-        </w:tc>
-        <w:tc>
-          <w:tcPr>
-            <w:tcW w:w="1843" w:type="dxa"/>
-          </w:tcPr>
-          <w:p>
-            <w:pPr>
-              <w:cnfStyle w:val="000000100000" w:firstRow="0" w:lastRow="0" w:firstColumn="0" w:lastColumn="0" w:oddVBand="0" w:evenVBand="0" w:oddHBand="1" w:evenHBand="0" w:firstRowFirstColumn="0" w:firstRowLastColumn="0" w:lastRowFirstColumn="0" w:lastRowLastColumn="0"/>
-              <w:rPr>
-                <w:color w:val="FF0000"/>
-              </w:rPr>
-            </w:pPr>
-            <w:r>
-              <w:fldChar w:fldCharType="begin"/>
-            </w:r>
-            <w:r>
-              <w:instrText xml:space="preserve"> MERGEFIELD  $developer.Mail  \* MERGEFOR</w:instrText>
-            </w:r>
-            <w:r>
-              <w:instrText xml:space="preserve">MAT </w:instrText>
-            </w:r>
-            <w:r>
-              <w:fldChar w:fldCharType="separate"/>
-            </w:r>
-            <w:r>
-              <w:rPr>
-                <w:noProof/>
-                <w:color w:val="FF0000"/>
-              </w:rPr>
-              <w:t>«$developer.Mail»</w:t>
-            </w:r>
-            <w:r>
-              <w:rPr>
-                <w:noProof/>
-                <w:color w:val="FF0000"/>
-              </w:rPr>
-              <w:fldChar w:fldCharType="end"/>
-            </w:r>
-          </w:p>
-        </w:tc>
-        <w:tc>
-          <w:tcPr>
-            <w:tcW w:w="2693" w:type="dxa"/>
-          </w:tcPr>
-          <w:p>
-            <w:pPr>
-              <w:cnfStyle w:val="000000100000" w:firstRow="0" w:lastRow="0" w:firstColumn="0" w:lastColumn="0" w:oddVBand="0" w:evenVBand="0" w:oddHBand="1" w:evenHBand="0" w:firstRowFirstColumn="0" w:firstRowLastColumn="0" w:lastRowFirstColumn="0" w:lastRowLastColumn="0"/>
-              <w:rPr>
-                <w:color w:val="FF0000"/>
-              </w:rPr>
-            </w:pPr>
-            <w:r>
-              <w:fldChar w:fldCharType="begin"/>
-            </w:r>
-            <w:r>
-              <w:instrText xml:space="preserve"> MERGEFIELD  $developer.BirthDate  \* MERGEFORMAT </w:instrText>
-            </w:r>
-            <w:r>
-              <w:fldChar w:fldCharType="separate"/>
-            </w:r>
-            <w:r>
-              <w:rPr>
-                <w:noProof/>
-                <w:color w:val="FF0000"/>
-              </w:rPr>
-              <w:t>«$developer.BirthDate»</w:t>
-            </w:r>
-            <w:r>
-              <w:rPr>
-                <w:noProof/>
-                <w:color w:val="FF0000"/>
-              </w:rPr>
-              <w:fldChar w:fldCharType="end"/>
-            </w:r>
-          </w:p>
-        </w:tc>
-        <w:tc>
-          <w:tcPr>
-            <w:tcW w:w="1338" w:type="dxa"/>
-          </w:tcPr>
-          <w:p>
-            <w:pPr>
-              <w:cnfStyle w:val="000000100000" w:firstRow="0" w:lastRow="0" w:firstColumn="0" w:lastColumn="0" w:oddVBand="0" w:evenVBand="0" w:oddHBand="1" w:evenHBand="0" w:firstRowFirstColumn="0" w:firstRowLastColumn="0" w:lastRowFirstColumn="0" w:lastRowLastColumn="0"/>
-            </w:pPr>
-            <w:bookmarkStart w:id="3" w:name="photo2"/>
+            </w:pPr>
+            <w:bookmarkStart w:id="2" w:name="photo2"/>
             <w:r>
               <w:rPr>
                 <w:noProof/>
                 <w:lang w:val="ru-RU" w:eastAsia="ru-RU"/>
               </w:rPr>
               <w:drawing>
-                <wp:inline distT="0" distB="0" distL="0" distR="0" wp14:anchorId="34A870AD" wp14:editId="3CF776D6">
+                <wp:inline distT="0" distB="0" distL="0" distR="0" wp14:anchorId="37170045" wp14:editId="087232DB">
                   <wp:extent cx="266700" cy="285750"/>
                   <wp:effectExtent l="19050" t="0" r="0" b="0"/>
                   <wp:docPr id="2" name="Рисунок 1" descr="template.png"/>
@@ -1002,7 +764,239 @@
                 </wp:inline>
               </w:drawing>
             </w:r>
+            <w:bookmarkEnd w:id="2"/>
+          </w:p>
+        </w:tc>
+      </w:tr>
+    </w:tbl>
+    <w:p/>
+    <w:p>
+      <w:pPr>
+        <w:rPr>
+          <w:color w:val="FF0000"/>
+        </w:rPr>
+      </w:pPr>
+    </w:p>
+    <w:p>
+      <w:pPr>
+        <w:pStyle w:val="1"/>
+      </w:pPr>
+      <w:r>
+        <w:t>Table Loop for row and cell</w:t>
+      </w:r>
+    </w:p>
+    <w:tbl>
+      <w:tblPr>
+        <w:tblStyle w:val="a3"/>
+        <w:tblW w:w="0" w:type="auto"/>
+        <w:tblLayout w:type="fixed"/>
+        <w:tblLook w:val="04A0" w:firstRow="1" w:lastRow="0" w:firstColumn="1" w:lastColumn="0" w:noHBand="0" w:noVBand="1"/>
+      </w:tblPr>
+      <w:tblGrid>
+        <w:gridCol w:w="1809"/>
+        <w:gridCol w:w="1843"/>
+      </w:tblGrid>
+      <w:tr>
+        <w:trPr>
+          <w:gridAfter w:val="1"/>
+          <w:wAfter w:w="1843" w:type="dxa"/>
+        </w:trPr>
+        <w:tc>
+          <w:tcPr>
+            <w:tcW w:w="1809" w:type="dxa"/>
+            <w:shd w:val="pct50" w:color="auto" w:fill="auto"/>
+          </w:tcPr>
+          <w:p>
+            <w:pPr>
+              <w:rPr>
+                <w:color w:val="FFFFFF" w:themeColor="background1"/>
+              </w:rPr>
+            </w:pPr>
+            <w:r>
+              <w:rPr>
+                <w:color w:val="FFFFFF" w:themeColor="background1"/>
+              </w:rPr>
+              <w:t xml:space="preserve">Developer </w:t>
+            </w:r>
+            <w:r>
+              <w:rPr>
+                <w:color w:val="FFFFFF" w:themeColor="background1"/>
+              </w:rPr>
+              <w:t>Name</w:t>
+            </w:r>
+          </w:p>
+        </w:tc>
+      </w:tr>
+      <w:tr>
+        <w:tc>
+          <w:tcPr>
+            <w:tcW w:w="1809" w:type="dxa"/>
+          </w:tcPr>
+          <w:p>
+            <w:pPr>
+              <w:rPr>
+                <w:b/>
+              </w:rPr>
+            </w:pPr>
+            <w:r>
+              <w:fldChar w:fldCharType="begin"/>
+            </w:r>
+            <w:r>
+              <w:instrText xml:space="preserve"> MERGEFIELD  "@before-row#foreach($developer in $project.Developers)"  \* MERGEFORMAT </w:instrText>
+            </w:r>
+            <w:r>
+              <w:fldChar w:fldCharType="separate"/>
+            </w:r>
+            <w:r>
+              <w:rPr>
+                <w:noProof/>
+              </w:rPr>
+              <w:t>«@before-row#foreach($developer in $proje»</w:t>
+            </w:r>
+            <w:r>
+              <w:rPr>
+                <w:noProof/>
+              </w:rPr>
+              <w:fldChar w:fldCharType="end"/>
+            </w:r>
+            <w:r>
+              <w:fldChar w:fldCharType="begin"/>
+            </w:r>
+            <w:r>
+              <w:instrText xml:space="preserve"> MERGEFIELD  $developer.Name  \* MERGEFORMAT </w:instrText>
+            </w:r>
+            <w:r>
+              <w:fldChar w:fldCharType="separate"/>
+            </w:r>
+            <w:r>
+              <w:rPr>
+                <w:noProof/>
+              </w:rPr>
+              <w:t>«$developer.Name»</w:t>
+            </w:r>
+            <w:r>
+              <w:rPr>
+                <w:noProof/>
+              </w:rPr>
+              <w:fldChar w:fldCharType="end"/>
+            </w:r>
+            <w:r>
+              <w:rPr>
+                <w:noProof/>
+              </w:rPr>
+              <w:t xml:space="preserve"> (</w:t>
+            </w:r>
+            <w:r>
+              <w:rPr>
+                <w:noProof/>
+              </w:rPr>
+              <w:fldChar w:fldCharType="begin"/>
+            </w:r>
+            <w:r>
+              <w:rPr>
+                <w:noProof/>
+              </w:rPr>
+              <w:instrText xml:space="preserve"> MERGEFIELD  $developer.Status  \* MERGEFORMAT </w:instrText>
+            </w:r>
+            <w:r>
+              <w:rPr>
+                <w:noProof/>
+              </w:rPr>
+              <w:fldChar w:fldCharType="separate"/>
+            </w:r>
+            <w:r>
+              <w:rPr>
+                <w:noProof/>
+              </w:rPr>
+              <w:t>«$developer.Status»</w:t>
+            </w:r>
+            <w:r>
+              <w:rPr>
+                <w:noProof/>
+              </w:rPr>
+              <w:fldChar w:fldCharType="end"/>
+            </w:r>
+            <w:r>
+              <w:rPr>
+                <w:noProof/>
+              </w:rPr>
+              <w:t>)</w:t>
+            </w:r>
+          </w:p>
+          <w:p>
+            <w:r>
+              <w:fldChar w:fldCharType="begin"/>
+            </w:r>
+            <w:r>
+              <w:instrText xml:space="preserve"> MERGEFIELD  @after-row#end  \* MERGEFORMAT </w:instrText>
+            </w:r>
+            <w:r>
+              <w:fldChar w:fldCharType="separate"/>
+            </w:r>
+            <w:r>
+              <w:rPr>
+                <w:noProof/>
+              </w:rPr>
+              <w:t>«@after-</w:t>
+            </w:r>
+            <w:bookmarkStart w:id="3" w:name="_GoBack"/>
             <w:bookmarkEnd w:id="3"/>
+            <w:r>
+              <w:rPr>
+                <w:noProof/>
+              </w:rPr>
+              <w:t>row#end»</w:t>
+            </w:r>
+            <w:r>
+              <w:rPr>
+                <w:noProof/>
+              </w:rPr>
+              <w:fldChar w:fldCharType="end"/>
+            </w:r>
+          </w:p>
+        </w:tc>
+        <w:tc>
+          <w:tcPr>
+            <w:tcW w:w="1843" w:type="dxa"/>
+          </w:tcPr>
+          <w:p>
+            <w:fldSimple w:instr=" MERGEFIELD  &quot;@before-cell#foreach($role in $developer.Roles)&quot;  \* MERGEFORMAT ">
+              <w:r>
+                <w:rPr>
+                  <w:noProof/>
+                </w:rPr>
+                <w:t>«@before-cell#foreach($role in $developer»</w:t>
+              </w:r>
+            </w:fldSimple>
+            <w:fldSimple w:instr=" MERGEFIELD  $role.Name  \* MERGEFORMAT ">
+              <w:r>
+                <w:rPr>
+                  <w:noProof/>
+                </w:rPr>
+                <w:t>«$role.Name»</w:t>
+              </w:r>
+            </w:fldSimple>
+            <w:r>
+              <w:fldChar w:fldCharType="begin"/>
+            </w:r>
+            <w:r>
+              <w:instrText xml:space="preserve"> MERGEFIELD  @after-cell#end  \* MERGEFORMAT </w:instrText>
+            </w:r>
+            <w:r>
+              <w:fldChar w:fldCharType="separate"/>
+            </w:r>
+            <w:r>
+              <w:rPr>
+                <w:noProof/>
+              </w:rPr>
+              <w:t>«@after-cell#end»</w:t>
+            </w:r>
+            <w:r>
+              <w:rPr>
+                <w:noProof/>
+              </w:rPr>
+              <w:fldChar w:fldCharType="end"/>
+            </w:r>
           </w:p>
         </w:tc>
       </w:tr>
@@ -1185,6 +1179,29 @@
     <w:qFormat/>
     <w:rsid w:val="00A045EB"/>
   </w:style>
+  <w:style w:type="paragraph" w:styleId="1">
+    <w:name w:val="heading 1"/>
+    <w:basedOn w:val="a"/>
+    <w:next w:val="a"/>
+    <w:link w:val="10"/>
+    <w:uiPriority w:val="9"/>
+    <w:qFormat/>
+    <w:rsid w:val="0010049A"/>
+    <w:pPr>
+      <w:keepNext/>
+      <w:keepLines/>
+      <w:spacing w:before="480" w:after="0"/>
+      <w:outlineLvl w:val="0"/>
+    </w:pPr>
+    <w:rPr>
+      <w:rFonts w:asciiTheme="majorHAnsi" w:eastAsiaTheme="majorEastAsia" w:hAnsiTheme="majorHAnsi" w:cstheme="majorBidi"/>
+      <w:b/>
+      <w:bCs/>
+      <w:color w:val="365F91" w:themeColor="accent1" w:themeShade="BF"/>
+      <w:sz w:val="28"/>
+      <w:szCs w:val="28"/>
+    </w:rPr>
+  </w:style>
   <w:style w:type="character" w:default="1" w:styleId="a0">
     <w:name w:val="Default Paragraph Font"/>
     <w:uiPriority w:val="1"/>
@@ -1238,7 +1255,7 @@
       </w:tblCellMar>
     </w:tblPr>
   </w:style>
-  <w:style w:type="table" w:styleId="1">
+  <w:style w:type="table" w:styleId="11">
     <w:name w:val="Medium Shading 1"/>
     <w:basedOn w:val="a1"/>
     <w:uiPriority w:val="63"/>
@@ -1478,6 +1495,21 @@
     <w:rPr>
       <w:color w:val="0000FF" w:themeColor="hyperlink"/>
       <w:u w:val="single"/>
+    </w:rPr>
+  </w:style>
+  <w:style w:type="character" w:customStyle="1" w:styleId="10">
+    <w:name w:val="Заголовок 1 Знак"/>
+    <w:basedOn w:val="a0"/>
+    <w:link w:val="1"/>
+    <w:uiPriority w:val="9"/>
+    <w:rsid w:val="0010049A"/>
+    <w:rPr>
+      <w:rFonts w:asciiTheme="majorHAnsi" w:eastAsiaTheme="majorEastAsia" w:hAnsiTheme="majorHAnsi" w:cstheme="majorBidi"/>
+      <w:b/>
+      <w:bCs/>
+      <w:color w:val="365F91" w:themeColor="accent1" w:themeShade="BF"/>
+      <w:sz w:val="28"/>
+      <w:szCs w:val="28"/>
     </w:rPr>
   </w:style>
 </w:styles>
@@ -1961,7 +1993,7 @@
 </file>
 
 <file path=customXml/itemProps1.xml><?xml version="1.0" encoding="utf-8"?>
-<ds:datastoreItem xmlns:ds="http://schemas.openxmlformats.org/officeDocument/2006/customXml" ds:itemID="{D996C313-5BD3-4791-A0C3-86C5075DA968}">
+<ds:datastoreItem xmlns:ds="http://schemas.openxmlformats.org/officeDocument/2006/customXml" ds:itemID="{D4E7AECB-D72C-483E-9D12-D44872F38D6D}">
   <ds:schemaRefs>
     <ds:schemaRef ds:uri="http://schemas.openxmlformats.org/officeDocument/2006/bibliography"/>
   </ds:schemaRefs>

</xml_diff>

<commit_message>
MetadateFiller chain, fieldsFilter add
</commit_message>
<xml_diff>
--- a/src/test/resources/DocxProjectWithVelocity.docx
+++ b/src/test/resources/DocxProjectWithVelocity.docx
@@ -137,13 +137,46 @@
         </w:rPr>
         <w:t xml:space="preserve">  </w:t>
       </w:r>
-      <w:fldSimple w:instr=" MERGEFIELD  $project.Date  \* MERGEFORMAT ">
+      <w:r>
+        <w:fldChar w:fldCharType="begin"/>
+      </w:r>
+      <w:r>
+        <w:instrText xml:space="preserve"> MERGEFIELD  $project.Date  \* MERGEFORMAT </w:instrText>
+      </w:r>
+      <w:r>
+        <w:fldChar w:fldCharType="separate"/>
+      </w:r>
+      <w:r>
+        <w:rPr>
+          <w:noProof/>
+          <w:color w:val="FF0000"/>
+        </w:rPr>
+        <w:t>«$project.Date»</w:t>
+      </w:r>
+      <w:r>
+        <w:rPr>
+          <w:noProof/>
+          <w:color w:val="FF0000"/>
+        </w:rPr>
+        <w:fldChar w:fldCharType="end"/>
+      </w:r>
+    </w:p>
+    <w:p>
+      <w:pPr>
+        <w:rPr>
+          <w:color w:val="FF0000"/>
+        </w:rPr>
+      </w:pPr>
+      <w:r>
+        <w:t xml:space="preserve">Project price: </w:t>
+      </w:r>
+      <w:fldSimple w:instr=" MERGEFIELD  $project.Price  \* MERGEFORMAT ">
         <w:r>
           <w:rPr>
             <w:noProof/>
             <w:color w:val="FF0000"/>
           </w:rPr>
-          <w:t>«$project.Date»</w:t>
+          <w:t>«$project.Price»</w:t>
         </w:r>
       </w:fldSimple>
     </w:p>
@@ -154,129 +187,203 @@
         </w:rPr>
       </w:pPr>
       <w:r>
-        <w:t xml:space="preserve">Project price: </w:t>
-      </w:r>
-      <w:r>
-        <w:fldChar w:fldCharType="begin"/>
-      </w:r>
-      <w:r>
-        <w:instrText xml:space="preserve"> MERGEFIELD  $project.Price  \* MERGEFORMAT </w:instrText>
-      </w:r>
-      <w:r>
-        <w:fldChar w:fldCharType="separate"/>
-      </w:r>
-      <w:r>
-        <w:rPr>
-          <w:noProof/>
-          <w:color w:val="FF0000"/>
-        </w:rPr>
-        <w:t>«$project.Price»</w:t>
-      </w:r>
-      <w:r>
-        <w:rPr>
-          <w:noProof/>
-          <w:color w:val="FF0000"/>
-        </w:rPr>
-        <w:fldChar w:fldCharType="end"/>
-      </w:r>
-    </w:p>
-    <w:p>
-      <w:pPr>
-        <w:rPr>
-          <w:color w:val="FF0000"/>
-        </w:rPr>
-      </w:pPr>
-      <w:r>
         <w:t xml:space="preserve">Project author :  </w:t>
       </w:r>
-      <w:r>
-        <w:fldChar w:fldCharType="begin"/>
-      </w:r>
-      <w:r>
-        <w:instrText xml:space="preserve"> MERGEFIELD  $project.Author  \* MERGEFORMAT </w:instrText>
-      </w:r>
-      <w:r>
-        <w:fldChar w:fldCharType="separate"/>
-      </w:r>
-      <w:r>
-        <w:rPr>
-          <w:noProof/>
-          <w:color w:val="FF0000"/>
-        </w:rPr>
-        <w:t>«$project.Author»</w:t>
-      </w:r>
-      <w:r>
-        <w:rPr>
-          <w:noProof/>
-          <w:color w:val="FF0000"/>
-        </w:rPr>
-        <w:fldChar w:fldCharType="end"/>
-      </w:r>
-    </w:p>
-    <w:p>
-      <w:pPr>
-        <w:rPr>
-          <w:noProof/>
-          <w:color w:val="FF0000"/>
-        </w:rPr>
-      </w:pPr>
-      <w:fldSimple w:instr=" MERGEFIELD  $project.StuffSize  \* MERGEFORMAT ">
+      <w:fldSimple w:instr=" MERGEFIELD  $project.Author  \* MERGEFORMAT ">
         <w:r>
           <w:rPr>
             <w:noProof/>
             <w:color w:val="FF0000"/>
           </w:rPr>
-          <w:t>«$project.StuffSize»</w:t>
+          <w:t>«$project.Author»</w:t>
         </w:r>
       </w:fldSimple>
     </w:p>
     <w:p>
-      <w:fldSimple w:instr=" MERGEFIELD  $project.Manager.FirstName  \* MERGEFORMAT ">
+      <w:pPr>
+        <w:rPr>
+          <w:noProof/>
+          <w:color w:val="FF0000"/>
+        </w:rPr>
+      </w:pPr>
+      <w:r>
+        <w:fldChar w:fldCharType="begin"/>
+      </w:r>
+      <w:r>
+        <w:instrText xml:space="preserve"> MERGEFIELD  $project.StuffSize  \* MERGEFORMAT </w:instrText>
+      </w:r>
+      <w:r>
+        <w:fldChar w:fldCharType="separate"/>
+      </w:r>
+      <w:r>
+        <w:rPr>
+          <w:noProof/>
+          <w:color w:val="FF0000"/>
+        </w:rPr>
+        <w:t>«$project.StuffSize»</w:t>
+      </w:r>
+      <w:r>
+        <w:rPr>
+          <w:noProof/>
+          <w:color w:val="FF0000"/>
+        </w:rPr>
+        <w:fldChar w:fldCharType="end"/>
+      </w:r>
+    </w:p>
+    <w:p>
+      <w:r>
+        <w:fldChar w:fldCharType="begin"/>
+      </w:r>
+      <w:r>
+        <w:instrText xml:space="preserve"> MERGEFIELD  $project.Manager.FirstName  \* MERGEFORMAT </w:instrText>
+      </w:r>
+      <w:r>
+        <w:fldChar w:fldCharType="separate"/>
+      </w:r>
+      <w:r>
+        <w:rPr>
+          <w:noProof/>
+        </w:rPr>
+        <w:t>«$project.Manager.FirstName»</w:t>
+      </w:r>
+      <w:r>
+        <w:rPr>
+          <w:noProof/>
+        </w:rPr>
+        <w:fldChar w:fldCharType="end"/>
+      </w:r>
+    </w:p>
+    <w:p>
+      <w:pPr>
+        <w:rPr>
+          <w:noProof/>
+        </w:rPr>
+      </w:pPr>
+      <w:r>
+        <w:fldChar w:fldCharType="begin"/>
+      </w:r>
+      <w:r>
+        <w:instrText xml:space="preserve"> MERGEFIELD  $project.Manager.BirthDate  \* MERGEFORMAT </w:instrText>
+      </w:r>
+      <w:r>
+        <w:fldChar w:fldCharType="separate"/>
+      </w:r>
+      <w:r>
+        <w:rPr>
+          <w:noProof/>
+        </w:rPr>
+        <w:t>«$project.Manager.BirthDate»</w:t>
+      </w:r>
+      <w:r>
+        <w:rPr>
+          <w:noProof/>
+        </w:rPr>
+        <w:fldChar w:fldCharType="end"/>
+      </w:r>
+    </w:p>
+    <w:p>
+      <w:pPr>
+        <w:rPr>
+          <w:b/>
+        </w:rPr>
+      </w:pPr>
+      <w:r>
+        <w:rPr>
+          <w:b/>
+          <w:noProof/>
+        </w:rPr>
+        <w:t>Stuff :</w:t>
+      </w:r>
+      <w:bookmarkStart w:id="1" w:name="_GoBack"/>
+      <w:bookmarkEnd w:id="1"/>
+    </w:p>
+    <w:p>
+      <w:pPr>
+        <w:rPr>
+          <w:noProof/>
+        </w:rPr>
+      </w:pPr>
+      <w:fldSimple w:instr=" MERGEFIELD  &quot;#foreach($developer in $project.Developers)&quot;  \* MERGEFORMAT ">
         <w:r>
           <w:rPr>
             <w:noProof/>
           </w:rPr>
-          <w:t>«$project.Manager.FirstName»</w:t>
+          <w:t>«#foreach($developer in $project.Develope»</w:t>
         </w:r>
       </w:fldSimple>
     </w:p>
     <w:p>
-      <w:fldSimple w:instr=" MERGEFIELD  $project.Manager.BirthDate  \* MERGEFORMAT ">
-        <w:r>
-          <w:rPr>
-            <w:noProof/>
-          </w:rPr>
-          <w:t>«$project.Manager.BirthDate»</w:t>
-        </w:r>
-      </w:fldSimple>
+      <w:r>
+        <w:fldChar w:fldCharType="begin"/>
+      </w:r>
+      <w:r>
+        <w:instrText xml:space="preserve"> MERGEFIELD  $developer.Name  \* MERGEFORMAT </w:instrText>
+      </w:r>
+      <w:r>
+        <w:fldChar w:fldCharType="separate"/>
+      </w:r>
+      <w:r>
+        <w:rPr>
+          <w:noProof/>
+        </w:rPr>
+        <w:t>«$developer.Name»</w:t>
+      </w:r>
+      <w:r>
+        <w:rPr>
+          <w:noProof/>
+        </w:rPr>
+        <w:fldChar w:fldCharType="end"/>
+      </w:r>
+      <w:r>
+        <w:rPr>
+          <w:noProof/>
+        </w:rPr>
+        <w:t xml:space="preserve">      </w:t>
+      </w:r>
+      <w:r>
+        <w:fldChar w:fldCharType="begin"/>
+      </w:r>
+      <w:r>
+        <w:instrText xml:space="preserve"> MERGEFIELD  $developer.LastName  \* MERGEFORMAT </w:instrText>
+      </w:r>
+      <w:r>
+        <w:fldChar w:fldCharType="separate"/>
+      </w:r>
+      <w:r>
+        <w:rPr>
+          <w:noProof/>
+        </w:rPr>
+        <w:t>«$developer.LastName»</w:t>
+      </w:r>
+      <w:r>
+        <w:rPr>
+          <w:noProof/>
+        </w:rPr>
+        <w:fldChar w:fldCharType="end"/>
+      </w:r>
     </w:p>
     <w:p>
-      <w:fldSimple w:instr=" MERGEFIELD  &quot;#foreach($dev in $project.Developers)&quot;  \* MERGEFORMAT ">
-        <w:r>
-          <w:rPr>
-            <w:noProof/>
-          </w:rPr>
-          <w:t>«#foreach($dev in $project.Developers)»</w:t>
-        </w:r>
-      </w:fldSimple>
-      <w:fldSimple w:instr=" MERGEFIELD  $dev.Name  \* MERGEFORMAT ">
-        <w:r>
-          <w:rPr>
-            <w:noProof/>
-          </w:rPr>
-          <w:t>«$dev.Name»</w:t>
-        </w:r>
-      </w:fldSimple>
-    </w:p>
-    <w:p>
-      <w:fldSimple w:instr=" MERGEFIELD  #end  \* MERGEFORMAT ">
-        <w:r>
-          <w:rPr>
-            <w:noProof/>
-          </w:rPr>
-          <w:t>«#end»</w:t>
-        </w:r>
-      </w:fldSimple>
+      <w:r>
+        <w:fldChar w:fldCharType="begin"/>
+      </w:r>
+      <w:r>
+        <w:instrText xml:space="preserve"> MERGEFIELD  #end  \* MERGEFORMAT </w:instrText>
+      </w:r>
+      <w:r>
+        <w:fldChar w:fldCharType="separate"/>
+      </w:r>
+      <w:r>
+        <w:rPr>
+          <w:noProof/>
+        </w:rPr>
+        <w:t>«#end»</w:t>
+      </w:r>
+      <w:r>
+        <w:rPr>
+          <w:noProof/>
+        </w:rPr>
+        <w:fldChar w:fldCharType="end"/>
+      </w:r>
     </w:p>
     <w:tbl>
       <w:tblPr>
@@ -461,31 +568,74 @@
                 <w:color w:val="000000" w:themeColor="text1"/>
               </w:rPr>
             </w:pPr>
-            <w:fldSimple w:instr=" MERGEFIELD  &quot;@before-row#foreach($developer in $project.Developers) #if( 0 == $velocityCount%2)&quot;  \* MERGEFORMAT ">
-              <w:r>
-                <w:rPr>
-                  <w:noProof/>
-                </w:rPr>
-                <w:t>«@before-row#foreach($developer in $proje»</w:t>
-              </w:r>
-            </w:fldSimple>
-            <w:fldSimple w:instr=" MERGEFIELD  $developer.Name  \* MERGEFORMAT ">
-              <w:r>
-                <w:rPr>
-                  <w:noProof/>
-                  <w:color w:val="000000" w:themeColor="text1"/>
-                </w:rPr>
-                <w:t>«$developer.Name»</w:t>
-              </w:r>
-            </w:fldSimple>
-            <w:fldSimple w:instr=" MERGEFIELD  @after-row#else  \* MERGEFORMAT ">
-              <w:r>
-                <w:rPr>
-                  <w:noProof/>
-                </w:rPr>
-                <w:t>«@after-row#else»</w:t>
-              </w:r>
-            </w:fldSimple>
+            <w:r>
+              <w:fldChar w:fldCharType="begin"/>
+            </w:r>
+            <w:r>
+              <w:instrText xml:space="preserve"> MERGEFIELD  "@before-row#foreach($developer in $project.Developers) #if( 0 == $velocityCount%2)"  \* MERGEFORMAT </w:instrText>
+            </w:r>
+            <w:r>
+              <w:fldChar w:fldCharType="separate"/>
+            </w:r>
+            <w:r>
+              <w:rPr>
+                <w:noProof/>
+              </w:rPr>
+              <w:t>«@before-row#foreach($developer in $proje»</w:t>
+            </w:r>
+            <w:r>
+              <w:rPr>
+                <w:noProof/>
+              </w:rPr>
+              <w:fldChar w:fldCharType="end"/>
+            </w:r>
+            <w:r>
+              <w:fldChar w:fldCharType="begin"/>
+            </w:r>
+            <w:r>
+              <w:instrText xml:space="preserve"> MERGEFIELD  $developer.Name  \* MERGEFORMAT </w:instrText>
+            </w:r>
+            <w:r>
+              <w:fldChar w:fldCharType="separate"/>
+            </w:r>
+            <w:r>
+              <w:rPr>
+                <w:noProof/>
+                <w:color w:val="000000" w:themeColor="text1"/>
+              </w:rPr>
+              <w:t>«$developer.Name»</w:t>
+            </w:r>
+            <w:r>
+              <w:rPr>
+                <w:noProof/>
+                <w:color w:val="000000" w:themeColor="text1"/>
+              </w:rPr>
+              <w:fldChar w:fldCharType="end"/>
+            </w:r>
+            <w:r>
+              <w:fldChar w:fldCharType="begin"/>
+            </w:r>
+            <w:r>
+              <w:instrText xml:space="preserve"> MERGEFIELD  @after-row#else  \*</w:instrText>
+            </w:r>
+            <w:r>
+              <w:instrText xml:space="preserve"> MERGEFORMAT </w:instrText>
+            </w:r>
+            <w:r>
+              <w:fldChar w:fldCharType="separate"/>
+            </w:r>
+            <w:r>
+              <w:rPr>
+                <w:noProof/>
+              </w:rPr>
+              <w:t>«@after-row#else»</w:t>
+            </w:r>
+            <w:r>
+              <w:rPr>
+                <w:noProof/>
+              </w:rPr>
+              <w:fldChar w:fldCharType="end"/>
+            </w:r>
           </w:p>
         </w:tc>
         <w:tc>
@@ -500,15 +650,29 @@
                 <w:color w:val="000000" w:themeColor="text1"/>
               </w:rPr>
             </w:pPr>
-            <w:fldSimple w:instr=" MERGEFIELD  $developer.LastName  \* MERGEFORMAT ">
-              <w:r>
-                <w:rPr>
-                  <w:noProof/>
-                  <w:color w:val="000000" w:themeColor="text1"/>
-                </w:rPr>
-                <w:t>«$developer.LastName»</w:t>
-              </w:r>
-            </w:fldSimple>
+            <w:r>
+              <w:fldChar w:fldCharType="begin"/>
+            </w:r>
+            <w:r>
+              <w:instrText xml:space="preserve"> MERGEFIELD  $developer.LastName  \* MERGEFORMAT </w:instrText>
+            </w:r>
+            <w:r>
+              <w:fldChar w:fldCharType="separate"/>
+            </w:r>
+            <w:r>
+              <w:rPr>
+                <w:noProof/>
+                <w:color w:val="000000" w:themeColor="text1"/>
+              </w:rPr>
+              <w:t>«$developer.LastName»</w:t>
+            </w:r>
+            <w:r>
+              <w:rPr>
+                <w:noProof/>
+                <w:color w:val="000000" w:themeColor="text1"/>
+              </w:rPr>
+              <w:fldChar w:fldCharType="end"/>
+            </w:r>
           </w:p>
         </w:tc>
         <w:tc>
@@ -523,15 +687,29 @@
                 <w:color w:val="000000" w:themeColor="text1"/>
               </w:rPr>
             </w:pPr>
-            <w:fldSimple w:instr=" MERGEFIELD  $developer.Mail  \* MERGEFORMAT ">
-              <w:r>
-                <w:rPr>
-                  <w:noProof/>
-                  <w:color w:val="000000" w:themeColor="text1"/>
-                </w:rPr>
-                <w:t>«$developer.Mail»</w:t>
-              </w:r>
-            </w:fldSimple>
+            <w:r>
+              <w:fldChar w:fldCharType="begin"/>
+            </w:r>
+            <w:r>
+              <w:instrText xml:space="preserve"> MERGEFIELD  $developer.Mail  \* MERGEFORMAT </w:instrText>
+            </w:r>
+            <w:r>
+              <w:fldChar w:fldCharType="separate"/>
+            </w:r>
+            <w:r>
+              <w:rPr>
+                <w:noProof/>
+                <w:color w:val="000000" w:themeColor="text1"/>
+              </w:rPr>
+              <w:t>«$developer.Mail»</w:t>
+            </w:r>
+            <w:r>
+              <w:rPr>
+                <w:noProof/>
+                <w:color w:val="000000" w:themeColor="text1"/>
+              </w:rPr>
+              <w:fldChar w:fldCharType="end"/>
+            </w:r>
           </w:p>
         </w:tc>
         <w:tc>
@@ -543,14 +721,27 @@
               <w:jc w:val="center"/>
               <w:cnfStyle w:val="000000000000" w:firstRow="0" w:lastRow="0" w:firstColumn="0" w:lastColumn="0" w:oddVBand="0" w:evenVBand="0" w:oddHBand="0" w:evenHBand="0" w:firstRowFirstColumn="0" w:firstRowLastColumn="0" w:lastRowFirstColumn="0" w:lastRowLastColumn="0"/>
             </w:pPr>
-            <w:fldSimple w:instr=" MERGEFIELD  $developer.BirthDate  \* MERGEFORMAT ">
-              <w:r>
-                <w:rPr>
-                  <w:noProof/>
-                </w:rPr>
-                <w:t>«$developer.BirthDate»</w:t>
-              </w:r>
-            </w:fldSimple>
+            <w:r>
+              <w:fldChar w:fldCharType="begin"/>
+            </w:r>
+            <w:r>
+              <w:instrText xml:space="preserve"> MERGEFIELD  $developer.BirthDate  \* MERGEFORMAT </w:instrText>
+            </w:r>
+            <w:r>
+              <w:fldChar w:fldCharType="separate"/>
+            </w:r>
+            <w:r>
+              <w:rPr>
+                <w:noProof/>
+              </w:rPr>
+              <w:t>«$developer.BirthDate»</w:t>
+            </w:r>
+            <w:r>
+              <w:rPr>
+                <w:noProof/>
+              </w:rPr>
+              <w:fldChar w:fldCharType="end"/>
+            </w:r>
           </w:p>
         </w:tc>
         <w:tc>
@@ -562,7 +753,7 @@
               <w:jc w:val="center"/>
               <w:cnfStyle w:val="000000000000" w:firstRow="0" w:lastRow="0" w:firstColumn="0" w:lastColumn="0" w:oddVBand="0" w:evenVBand="0" w:oddHBand="0" w:evenHBand="0" w:firstRowFirstColumn="0" w:firstRowLastColumn="0" w:lastRowFirstColumn="0" w:lastRowLastColumn="0"/>
             </w:pPr>
-            <w:bookmarkStart w:id="1" w:name="photo1"/>
+            <w:bookmarkStart w:id="2" w:name="photo1"/>
             <w:r>
               <w:rPr>
                 <w:noProof/>
@@ -604,7 +795,7 @@
                 </wp:inline>
               </w:drawing>
             </w:r>
-            <w:bookmarkEnd w:id="1"/>
+            <w:bookmarkEnd w:id="2"/>
           </w:p>
         </w:tc>
       </w:tr>
@@ -624,24 +815,52 @@
                 <w:color w:val="FF0000"/>
               </w:rPr>
             </w:pPr>
-            <w:fldSimple w:instr=" MERGEFIELD  $developer.Name  \* MERGEFORMAT ">
-              <w:r>
-                <w:rPr>
-                  <w:noProof/>
-                  <w:color w:val="FF0000"/>
-                </w:rPr>
-                <w:t>«$developer.Name»</w:t>
-              </w:r>
-            </w:fldSimple>
-            <w:fldSimple w:instr=" MERGEFIELD  &quot;@after-row#end #end&quot;  \* MERGEFORMAT ">
-              <w:r>
-                <w:rPr>
-                  <w:noProof/>
-                  <w:color w:val="FF0000"/>
-                </w:rPr>
-                <w:t>«@after-row#end #end»</w:t>
-              </w:r>
-            </w:fldSimple>
+            <w:r>
+              <w:fldChar w:fldCharType="begin"/>
+            </w:r>
+            <w:r>
+              <w:instrText xml:space="preserve"> MERGEFIELD  $developer.Name  \* MERGEFORMAT </w:instrText>
+            </w:r>
+            <w:r>
+              <w:fldChar w:fldCharType="separate"/>
+            </w:r>
+            <w:r>
+              <w:rPr>
+                <w:noProof/>
+                <w:color w:val="FF0000"/>
+              </w:rPr>
+              <w:t>«$developer.Name»</w:t>
+            </w:r>
+            <w:r>
+              <w:rPr>
+                <w:noProof/>
+                <w:color w:val="FF0000"/>
+              </w:rPr>
+              <w:fldChar w:fldCharType="end"/>
+            </w:r>
+            <w:r>
+              <w:fldChar w:fldCharType="begin"/>
+            </w:r>
+            <w:r>
+              <w:instrText xml:space="preserve"> MERGEFIELD  "@after-row#end #end"  \* MERGEFORMAT </w:instrText>
+            </w:r>
+            <w:r>
+              <w:fldChar w:fldCharType="separate"/>
+            </w:r>
+            <w:r>
+              <w:rPr>
+                <w:noProof/>
+                <w:color w:val="FF0000"/>
+              </w:rPr>
+              <w:t>«@after-row#end #end»</w:t>
+            </w:r>
+            <w:r>
+              <w:rPr>
+                <w:noProof/>
+                <w:color w:val="FF0000"/>
+              </w:rPr>
+              <w:fldChar w:fldCharType="end"/>
+            </w:r>
           </w:p>
         </w:tc>
         <w:tc>
@@ -656,15 +875,29 @@
                 <w:color w:val="FF0000"/>
               </w:rPr>
             </w:pPr>
-            <w:fldSimple w:instr=" MERGEFIELD  $developer.LastName  \* MERGEFORMAT ">
-              <w:r>
-                <w:rPr>
-                  <w:noProof/>
-                  <w:color w:val="FF0000"/>
-                </w:rPr>
-                <w:t>«$developer.LastName»</w:t>
-              </w:r>
-            </w:fldSimple>
+            <w:r>
+              <w:fldChar w:fldCharType="begin"/>
+            </w:r>
+            <w:r>
+              <w:instrText xml:space="preserve"> MERGEFIELD  $developer.LastName  \* MERGEFORMAT </w:instrText>
+            </w:r>
+            <w:r>
+              <w:fldChar w:fldCharType="separate"/>
+            </w:r>
+            <w:r>
+              <w:rPr>
+                <w:noProof/>
+                <w:color w:val="FF0000"/>
+              </w:rPr>
+              <w:t>«$developer.LastName»</w:t>
+            </w:r>
+            <w:r>
+              <w:rPr>
+                <w:noProof/>
+                <w:color w:val="FF0000"/>
+              </w:rPr>
+              <w:fldChar w:fldCharType="end"/>
+            </w:r>
           </w:p>
         </w:tc>
         <w:tc>
@@ -679,15 +912,29 @@
                 <w:color w:val="FF0000"/>
               </w:rPr>
             </w:pPr>
-            <w:fldSimple w:instr=" MERGEFIELD  $developer.Mail  \* MERGEFORMAT ">
-              <w:r>
-                <w:rPr>
-                  <w:noProof/>
-                  <w:color w:val="FF0000"/>
-                </w:rPr>
-                <w:t>«$developer.Mail»</w:t>
-              </w:r>
-            </w:fldSimple>
+            <w:r>
+              <w:fldChar w:fldCharType="begin"/>
+            </w:r>
+            <w:r>
+              <w:instrText xml:space="preserve"> MERGEFIELD  $developer.Mail  \* MERGEFORMAT </w:instrText>
+            </w:r>
+            <w:r>
+              <w:fldChar w:fldCharType="separate"/>
+            </w:r>
+            <w:r>
+              <w:rPr>
+                <w:noProof/>
+                <w:color w:val="FF0000"/>
+              </w:rPr>
+              <w:t>«$developer.Mail»</w:t>
+            </w:r>
+            <w:r>
+              <w:rPr>
+                <w:noProof/>
+                <w:color w:val="FF0000"/>
+              </w:rPr>
+              <w:fldChar w:fldCharType="end"/>
+            </w:r>
           </w:p>
         </w:tc>
         <w:tc>
@@ -702,15 +949,29 @@
                 <w:color w:val="FF0000"/>
               </w:rPr>
             </w:pPr>
-            <w:fldSimple w:instr=" MERGEFIELD  $developer.BirthDate  \* MERGEFORMAT ">
-              <w:r>
-                <w:rPr>
-                  <w:noProof/>
-                  <w:color w:val="FF0000"/>
-                </w:rPr>
-                <w:t>«$developer.BirthDate»</w:t>
-              </w:r>
-            </w:fldSimple>
+            <w:r>
+              <w:fldChar w:fldCharType="begin"/>
+            </w:r>
+            <w:r>
+              <w:instrText xml:space="preserve"> MERGEFIELD  $developer.BirthDate  \* MERGEFORMAT </w:instrText>
+            </w:r>
+            <w:r>
+              <w:fldChar w:fldCharType="separate"/>
+            </w:r>
+            <w:r>
+              <w:rPr>
+                <w:noProof/>
+                <w:color w:val="FF0000"/>
+              </w:rPr>
+              <w:t>«$developer.BirthDate»</w:t>
+            </w:r>
+            <w:r>
+              <w:rPr>
+                <w:noProof/>
+                <w:color w:val="FF0000"/>
+              </w:rPr>
+              <w:fldChar w:fldCharType="end"/>
+            </w:r>
           </w:p>
         </w:tc>
         <w:tc>
@@ -722,7 +983,7 @@
               <w:jc w:val="center"/>
               <w:cnfStyle w:val="000000100000" w:firstRow="0" w:lastRow="0" w:firstColumn="0" w:lastColumn="0" w:oddVBand="0" w:evenVBand="0" w:oddHBand="1" w:evenHBand="0" w:firstRowFirstColumn="0" w:firstRowLastColumn="0" w:lastRowFirstColumn="0" w:lastRowLastColumn="0"/>
             </w:pPr>
-            <w:bookmarkStart w:id="2" w:name="photo2"/>
+            <w:bookmarkStart w:id="3" w:name="photo2"/>
             <w:r>
               <w:rPr>
                 <w:noProof/>
@@ -764,7 +1025,7 @@
                 </wp:inline>
               </w:drawing>
             </w:r>
-            <w:bookmarkEnd w:id="2"/>
+            <w:bookmarkEnd w:id="3"/>
           </w:p>
         </w:tc>
       </w:tr>
@@ -838,20 +1099,51 @@
                 <w:b/>
               </w:rPr>
             </w:pPr>
-            <w:r>
+            <w:fldSimple w:instr=" MERGEFIELD  &quot;@before-row#foreach($developer in $project.Developers)&quot;  \* MERGEFORMAT ">
+              <w:r>
+                <w:rPr>
+                  <w:noProof/>
+                </w:rPr>
+                <w:t>«@before-row#foreach($developer in $proje»</w:t>
+              </w:r>
+            </w:fldSimple>
+            <w:fldSimple w:instr=" MERGEFIELD  $developer.Name  \* MERGEFORMAT ">
+              <w:r>
+                <w:rPr>
+                  <w:noProof/>
+                </w:rPr>
+                <w:t>«$developer.Name»</w:t>
+              </w:r>
+            </w:fldSimple>
+            <w:r>
+              <w:rPr>
+                <w:noProof/>
+              </w:rPr>
+              <w:t xml:space="preserve"> (</w:t>
+            </w:r>
+            <w:r>
+              <w:rPr>
+                <w:noProof/>
+              </w:rPr>
               <w:fldChar w:fldCharType="begin"/>
             </w:r>
             <w:r>
-              <w:instrText xml:space="preserve"> MERGEFIELD  "@before-row#foreach($developer in $project.Developers)"  \* MERGEFORMAT </w:instrText>
-            </w:r>
-            <w:r>
+              <w:rPr>
+                <w:noProof/>
+              </w:rPr>
+              <w:instrText xml:space="preserve"> MERGEFIELD  $developer.Status  \* MERGEFORMAT </w:instrText>
+            </w:r>
+            <w:r>
+              <w:rPr>
+                <w:noProof/>
+              </w:rPr>
               <w:fldChar w:fldCharType="separate"/>
             </w:r>
             <w:r>
               <w:rPr>
                 <w:noProof/>
               </w:rPr>
-              <w:t>«@before-row#foreach($developer in $proje»</w:t>
+              <w:t>«$developer.Status»</w:t>
             </w:r>
             <w:r>
               <w:rPr>
@@ -860,63 +1152,6 @@
               <w:fldChar w:fldCharType="end"/>
             </w:r>
             <w:r>
-              <w:fldChar w:fldCharType="begin"/>
-            </w:r>
-            <w:r>
-              <w:instrText xml:space="preserve"> MERGEFIELD  $developer.Name  \* MERGEFORMAT </w:instrText>
-            </w:r>
-            <w:r>
-              <w:fldChar w:fldCharType="separate"/>
-            </w:r>
-            <w:r>
-              <w:rPr>
-                <w:noProof/>
-              </w:rPr>
-              <w:t>«$developer.Name»</w:t>
-            </w:r>
-            <w:r>
-              <w:rPr>
-                <w:noProof/>
-              </w:rPr>
-              <w:fldChar w:fldCharType="end"/>
-            </w:r>
-            <w:r>
-              <w:rPr>
-                <w:noProof/>
-              </w:rPr>
-              <w:t xml:space="preserve"> (</w:t>
-            </w:r>
-            <w:r>
-              <w:rPr>
-                <w:noProof/>
-              </w:rPr>
-              <w:fldChar w:fldCharType="begin"/>
-            </w:r>
-            <w:r>
-              <w:rPr>
-                <w:noProof/>
-              </w:rPr>
-              <w:instrText xml:space="preserve"> MERGEFIELD  $developer.Status  \* MERGEFORMAT </w:instrText>
-            </w:r>
-            <w:r>
-              <w:rPr>
-                <w:noProof/>
-              </w:rPr>
-              <w:fldChar w:fldCharType="separate"/>
-            </w:r>
-            <w:r>
-              <w:rPr>
-                <w:noProof/>
-              </w:rPr>
-              <w:t>«$developer.Status»</w:t>
-            </w:r>
-            <w:r>
-              <w:rPr>
-                <w:noProof/>
-              </w:rPr>
-              <w:fldChar w:fldCharType="end"/>
-            </w:r>
-            <w:r>
               <w:rPr>
                 <w:noProof/>
               </w:rPr>
@@ -924,35 +1159,14 @@
             </w:r>
           </w:p>
           <w:p>
-            <w:r>
-              <w:fldChar w:fldCharType="begin"/>
-            </w:r>
-            <w:r>
-              <w:instrText xml:space="preserve"> MERGEFIELD  @after-row#end  \* MERGEFORMAT </w:instrText>
-            </w:r>
-            <w:r>
-              <w:fldChar w:fldCharType="separate"/>
-            </w:r>
-            <w:r>
-              <w:rPr>
-                <w:noProof/>
-              </w:rPr>
-              <w:t>«@after-</w:t>
-            </w:r>
-            <w:bookmarkStart w:id="3" w:name="_GoBack"/>
-            <w:bookmarkEnd w:id="3"/>
-            <w:r>
-              <w:rPr>
-                <w:noProof/>
-              </w:rPr>
-              <w:t>row#end»</w:t>
-            </w:r>
-            <w:r>
-              <w:rPr>
-                <w:noProof/>
-              </w:rPr>
-              <w:fldChar w:fldCharType="end"/>
-            </w:r>
+            <w:fldSimple w:instr=" MERGEFIELD  @after-row#end  \* MERGEFORMAT ">
+              <w:r>
+                <w:rPr>
+                  <w:noProof/>
+                </w:rPr>
+                <w:t>«@after-row#end»</w:t>
+              </w:r>
+            </w:fldSimple>
           </w:p>
         </w:tc>
         <w:tc>
@@ -960,43 +1174,56 @@
             <w:tcW w:w="1843" w:type="dxa"/>
           </w:tcPr>
           <w:p>
-            <w:fldSimple w:instr=" MERGEFIELD  &quot;@before-cell#foreach($role in $developer.Roles)&quot;  \* MERGEFORMAT ">
+            <w:r>
+              <w:fldChar w:fldCharType="begin"/>
+            </w:r>
+            <w:r>
+              <w:instrText xml:space="preserve"> MERGEFIELD  "@before-cell#foreach($role in $developer.Roles)"  \* MERGEFORMAT </w:instrText>
+            </w:r>
+            <w:r>
+              <w:fldChar w:fldCharType="separate"/>
+            </w:r>
+            <w:r>
+              <w:rPr>
+                <w:noProof/>
+              </w:rPr>
+              <w:t>«@before-cell#foreach($role in $developer»</w:t>
+            </w:r>
+            <w:r>
+              <w:rPr>
+                <w:noProof/>
+              </w:rPr>
+              <w:fldChar w:fldCharType="end"/>
+            </w:r>
+            <w:r>
+              <w:fldChar w:fldCharType="begin"/>
+            </w:r>
+            <w:r>
+              <w:instrText xml:space="preserve"> MERGEFIELD  $role.Name  \* MERGEFORMAT </w:instrText>
+            </w:r>
+            <w:r>
+              <w:fldChar w:fldCharType="separate"/>
+            </w:r>
+            <w:r>
+              <w:rPr>
+                <w:noProof/>
+              </w:rPr>
+              <w:t>«$role.Name»</w:t>
+            </w:r>
+            <w:r>
+              <w:rPr>
+                <w:noProof/>
+              </w:rPr>
+              <w:fldChar w:fldCharType="end"/>
+            </w:r>
+            <w:fldSimple w:instr=" MERGEFIELD  @after-cell#end  \* MERGEFORMAT ">
               <w:r>
                 <w:rPr>
                   <w:noProof/>
                 </w:rPr>
-                <w:t>«@before-cell#foreach($role in $developer»</w:t>
+                <w:t>«@after-cell#end»</w:t>
               </w:r>
             </w:fldSimple>
-            <w:fldSimple w:instr=" MERGEFIELD  $role.Name  \* MERGEFORMAT ">
-              <w:r>
-                <w:rPr>
-                  <w:noProof/>
-                </w:rPr>
-                <w:t>«$role.Name»</w:t>
-              </w:r>
-            </w:fldSimple>
-            <w:r>
-              <w:fldChar w:fldCharType="begin"/>
-            </w:r>
-            <w:r>
-              <w:instrText xml:space="preserve"> MERGEFIELD  @after-cell#end  \* MERGEFORMAT </w:instrText>
-            </w:r>
-            <w:r>
-              <w:fldChar w:fldCharType="separate"/>
-            </w:r>
-            <w:r>
-              <w:rPr>
-                <w:noProof/>
-              </w:rPr>
-              <w:t>«@after-cell#end»</w:t>
-            </w:r>
-            <w:r>
-              <w:rPr>
-                <w:noProof/>
-              </w:rPr>
-              <w:fldChar w:fldCharType="end"/>
-            </w:r>
           </w:p>
         </w:tc>
       </w:tr>
@@ -1993,7 +2220,7 @@
 </file>
 
 <file path=customXml/itemProps1.xml><?xml version="1.0" encoding="utf-8"?>
-<ds:datastoreItem xmlns:ds="http://schemas.openxmlformats.org/officeDocument/2006/customXml" ds:itemID="{D4E7AECB-D72C-483E-9D12-D44872F38D6D}">
+<ds:datastoreItem xmlns:ds="http://schemas.openxmlformats.org/officeDocument/2006/customXml" ds:itemID="{4214FF27-2417-4DED-83F6-FD13FD2063E8}">
   <ds:schemaRefs>
     <ds:schemaRef ds:uri="http://schemas.openxmlformats.org/officeDocument/2006/bibliography"/>
   </ds:schemaRefs>

</xml_diff>